<commit_message>
Added grass to route 4
</commit_message>
<xml_diff>
--- a/Data Input Sheets/Wild Pokemon by Area.docx
+++ b/Data Input Sheets/Wild Pokemon by Area.docx
@@ -180,6 +180,72 @@
             <w:pPr>
               <w:jc w:val="center"/>
             </w:pPr>
+            <w:r>
+              <w:t>12-17</w:t>
+            </w:r>
+          </w:p>
+          <w:p>
+            <w:pPr>
+              <w:jc w:val="center"/>
+            </w:pPr>
+          </w:p>
+          <w:p>
+            <w:pPr>
+              <w:jc w:val="center"/>
+            </w:pPr>
+            <w:r>
+              <w:t>15-25</w:t>
+            </w:r>
+          </w:p>
+          <w:p>
+            <w:pPr>
+              <w:jc w:val="center"/>
+            </w:pPr>
+            <w:r>
+              <w:t>18-28</w:t>
+            </w:r>
+          </w:p>
+          <w:p>
+            <w:pPr>
+              <w:jc w:val="center"/>
+            </w:pPr>
+          </w:p>
+          <w:p>
+            <w:pPr>
+              <w:jc w:val="center"/>
+            </w:pPr>
+            <w:r>
+              <w:t>15-32</w:t>
+            </w:r>
+          </w:p>
+          <w:p>
+            <w:pPr>
+              <w:jc w:val="center"/>
+            </w:pPr>
+            <w:r>
+              <w:t>20-28</w:t>
+            </w:r>
+          </w:p>
+          <w:p>
+            <w:pPr>
+              <w:jc w:val="center"/>
+            </w:pPr>
+            <w:r>
+              <w:t>32-36</w:t>
+            </w:r>
+          </w:p>
+          <w:p>
+            <w:pPr>
+              <w:jc w:val="center"/>
+            </w:pPr>
+          </w:p>
+          <w:p>
+            <w:pPr>
+              <w:jc w:val="center"/>
+            </w:pPr>
+            <w:r>
+              <w:t>15-34</w:t>
+            </w:r>
           </w:p>
         </w:tc>
       </w:tr>
@@ -269,6 +335,57 @@
             <w:pPr>
               <w:jc w:val="center"/>
             </w:pPr>
+            <w:r>
+              <w:t>2-5</w:t>
+            </w:r>
+          </w:p>
+          <w:p>
+            <w:pPr>
+              <w:jc w:val="center"/>
+            </w:pPr>
+            <w:r>
+              <w:t>2-5</w:t>
+            </w:r>
+          </w:p>
+          <w:p>
+            <w:pPr>
+              <w:jc w:val="center"/>
+            </w:pPr>
+            <w:r>
+              <w:t>2-4</w:t>
+            </w:r>
+          </w:p>
+          <w:p>
+            <w:pPr>
+              <w:jc w:val="center"/>
+            </w:pPr>
+            <w:r>
+              <w:t>2-4</w:t>
+            </w:r>
+          </w:p>
+          <w:p>
+            <w:pPr>
+              <w:jc w:val="center"/>
+            </w:pPr>
+            <w:r>
+              <w:t>2-5</w:t>
+            </w:r>
+          </w:p>
+          <w:p>
+            <w:pPr>
+              <w:jc w:val="center"/>
+            </w:pPr>
+            <w:r>
+              <w:t>2-5</w:t>
+            </w:r>
+          </w:p>
+          <w:p>
+            <w:pPr>
+              <w:jc w:val="center"/>
+            </w:pPr>
+            <w:r>
+              <w:t>4-6</w:t>
+            </w:r>
           </w:p>
         </w:tc>
       </w:tr>
@@ -298,7 +415,13 @@
               <w:jc w:val="center"/>
             </w:pPr>
             <w:r>
-              <w:t>PIdgey</w:t>
+              <w:t>Pi</w:t>
+            </w:r>
+            <w:r>
+              <w:t>dgey</w:t>
+            </w:r>
+            <w:r>
+              <w:t xml:space="preserve"> -20%</w:t>
             </w:r>
           </w:p>
           <w:p>
@@ -308,6 +431,9 @@
             <w:r>
               <w:t>Ratata</w:t>
             </w:r>
+            <w:r>
+              <w:t>- 20%</w:t>
+            </w:r>
           </w:p>
           <w:p>
             <w:pPr>
@@ -316,6 +442,9 @@
             <w:r>
               <w:t>HootHoot</w:t>
             </w:r>
+            <w:r>
+              <w:t>- 10%</w:t>
+            </w:r>
           </w:p>
           <w:p>
             <w:pPr>
@@ -324,6 +453,9 @@
             <w:r>
               <w:t>Stangly</w:t>
             </w:r>
+            <w:r>
+              <w:t xml:space="preserve"> -15%</w:t>
+            </w:r>
           </w:p>
           <w:p>
             <w:pPr>
@@ -332,6 +464,9 @@
             <w:r>
               <w:t>Cardler</w:t>
             </w:r>
+            <w:r>
+              <w:t xml:space="preserve"> -15%</w:t>
+            </w:r>
           </w:p>
           <w:p>
             <w:pPr>
@@ -340,6 +475,9 @@
             <w:r>
               <w:t>Pichu</w:t>
             </w:r>
+            <w:r>
+              <w:t>- 5%</w:t>
+            </w:r>
           </w:p>
           <w:p>
             <w:pPr>
@@ -348,6 +486,9 @@
             <w:r>
               <w:t>Shinx</w:t>
             </w:r>
+            <w:r>
+              <w:t xml:space="preserve"> -5%</w:t>
+            </w:r>
           </w:p>
           <w:p>
             <w:pPr>
@@ -356,16 +497,78 @@
             <w:r>
               <w:t>Sandshrew</w:t>
             </w:r>
-          </w:p>
-        </w:tc>
-        <w:tc>
-          <w:tcPr>
-            <w:tcW w:w="3711" w:type="dxa"/>
-          </w:tcPr>
-          <w:p>
-            <w:pPr>
-              <w:jc w:val="center"/>
-            </w:pPr>
+            <w:r>
+              <w:t xml:space="preserve"> -10%</w:t>
+            </w:r>
+          </w:p>
+        </w:tc>
+        <w:tc>
+          <w:tcPr>
+            <w:tcW w:w="3711" w:type="dxa"/>
+          </w:tcPr>
+          <w:p>
+            <w:pPr>
+              <w:jc w:val="center"/>
+            </w:pPr>
+            <w:r>
+              <w:t>4-8</w:t>
+            </w:r>
+          </w:p>
+          <w:p>
+            <w:pPr>
+              <w:jc w:val="center"/>
+            </w:pPr>
+            <w:r>
+              <w:t>4-8</w:t>
+            </w:r>
+          </w:p>
+          <w:p>
+            <w:pPr>
+              <w:jc w:val="center"/>
+            </w:pPr>
+            <w:r>
+              <w:t>4-8</w:t>
+            </w:r>
+          </w:p>
+          <w:p>
+            <w:pPr>
+              <w:jc w:val="center"/>
+            </w:pPr>
+            <w:r>
+              <w:t>4-8</w:t>
+            </w:r>
+          </w:p>
+          <w:p>
+            <w:pPr>
+              <w:jc w:val="center"/>
+            </w:pPr>
+            <w:r>
+              <w:t>4-8</w:t>
+            </w:r>
+          </w:p>
+          <w:p>
+            <w:pPr>
+              <w:jc w:val="center"/>
+            </w:pPr>
+            <w:r>
+              <w:t>4-8</w:t>
+            </w:r>
+          </w:p>
+          <w:p>
+            <w:pPr>
+              <w:jc w:val="center"/>
+            </w:pPr>
+            <w:r>
+              <w:t>5-9</w:t>
+            </w:r>
+          </w:p>
+          <w:p>
+            <w:pPr>
+              <w:jc w:val="center"/>
+            </w:pPr>
+            <w:r>
+              <w:t>4-8</w:t>
+            </w:r>
           </w:p>
         </w:tc>
       </w:tr>
@@ -447,6 +650,13 @@
             <w:pPr>
               <w:jc w:val="center"/>
             </w:pPr>
+          </w:p>
+          <w:p>
+            <w:pPr>
+              <w:jc w:val="center"/>
+            </w:pPr>
+            <w:bookmarkStart w:id="0" w:name="_GoBack"/>
+            <w:bookmarkEnd w:id="0"/>
           </w:p>
         </w:tc>
       </w:tr>
@@ -679,11 +889,6 @@
               <w:t>Ratata</w:t>
             </w:r>
           </w:p>
-          <w:p>
-            <w:pPr>
-              <w:jc w:val="center"/>
-            </w:pPr>
-          </w:p>
         </w:tc>
         <w:tc>
           <w:tcPr>
@@ -1205,7 +1410,208 @@
               <w:jc w:val="center"/>
             </w:pPr>
             <w:r>
+              <w:t>SuperRod:</w:t>
+            </w:r>
+          </w:p>
+          <w:p>
+            <w:pPr>
+              <w:jc w:val="center"/>
+            </w:pPr>
+            <w:r>
               <w:lastRenderedPageBreak/>
+              <w:t>Gyarados</w:t>
+            </w:r>
+          </w:p>
+          <w:p>
+            <w:pPr>
+              <w:jc w:val="center"/>
+            </w:pPr>
+            <w:r>
+              <w:t>Horsea</w:t>
+            </w:r>
+          </w:p>
+          <w:p>
+            <w:pPr>
+              <w:jc w:val="center"/>
+            </w:pPr>
+            <w:r>
+              <w:t>Slowpoke</w:t>
+            </w:r>
+          </w:p>
+        </w:tc>
+        <w:tc>
+          <w:tcPr>
+            <w:tcW w:w="3711" w:type="dxa"/>
+          </w:tcPr>
+          <w:p>
+            <w:pPr>
+              <w:jc w:val="center"/>
+            </w:pPr>
+          </w:p>
+        </w:tc>
+      </w:tr>
+      <w:tr>
+        <w:trPr>
+          <w:trHeight w:val="387"/>
+        </w:trPr>
+        <w:tc>
+          <w:tcPr>
+            <w:tcW w:w="3710" w:type="dxa"/>
+          </w:tcPr>
+          <w:p>
+            <w:pPr>
+              <w:jc w:val="center"/>
+            </w:pPr>
+            <w:r>
+              <w:t>Route 25</w:t>
+            </w:r>
+          </w:p>
+        </w:tc>
+        <w:tc>
+          <w:tcPr>
+            <w:tcW w:w="3711" w:type="dxa"/>
+          </w:tcPr>
+          <w:p>
+            <w:pPr>
+              <w:jc w:val="center"/>
+            </w:pPr>
+            <w:r>
+              <w:t>Abra</w:t>
+            </w:r>
+          </w:p>
+          <w:p>
+            <w:pPr>
+              <w:jc w:val="center"/>
+            </w:pPr>
+            <w:r>
+              <w:t>Psyzic</w:t>
+            </w:r>
+          </w:p>
+          <w:p>
+            <w:pPr>
+              <w:jc w:val="center"/>
+            </w:pPr>
+            <w:r>
+              <w:t>Bellsprout</w:t>
+            </w:r>
+          </w:p>
+          <w:p>
+            <w:pPr>
+              <w:jc w:val="center"/>
+            </w:pPr>
+            <w:r>
+              <w:t>Oddish</w:t>
+            </w:r>
+          </w:p>
+          <w:p>
+            <w:pPr>
+              <w:jc w:val="center"/>
+            </w:pPr>
+            <w:r>
+              <w:t>Cardler</w:t>
+            </w:r>
+          </w:p>
+          <w:p>
+            <w:pPr>
+              <w:jc w:val="center"/>
+            </w:pPr>
+            <w:r>
+              <w:t>Azurill</w:t>
+            </w:r>
+          </w:p>
+          <w:p>
+            <w:pPr>
+              <w:jc w:val="center"/>
+            </w:pPr>
+            <w:r>
+              <w:t>Stangly</w:t>
+            </w:r>
+          </w:p>
+          <w:p>
+            <w:pPr>
+              <w:jc w:val="center"/>
+            </w:pPr>
+            <w:r>
+              <w:t>Eevee</w:t>
+            </w:r>
+          </w:p>
+          <w:p>
+            <w:pPr>
+              <w:jc w:val="center"/>
+            </w:pPr>
+            <w:r>
+              <w:t>Surfing:</w:t>
+            </w:r>
+          </w:p>
+          <w:p>
+            <w:pPr>
+              <w:jc w:val="center"/>
+            </w:pPr>
+            <w:r>
+              <w:t>Tentacool</w:t>
+            </w:r>
+          </w:p>
+          <w:p>
+            <w:pPr>
+              <w:jc w:val="center"/>
+            </w:pPr>
+            <w:r>
+              <w:t>OldRod:</w:t>
+            </w:r>
+          </w:p>
+          <w:p>
+            <w:pPr>
+              <w:jc w:val="center"/>
+            </w:pPr>
+            <w:r>
+              <w:t>Magikarp</w:t>
+            </w:r>
+          </w:p>
+          <w:p>
+            <w:pPr>
+              <w:jc w:val="center"/>
+            </w:pPr>
+            <w:r>
+              <w:t>Good Rod:</w:t>
+            </w:r>
+          </w:p>
+          <w:p>
+            <w:pPr>
+              <w:jc w:val="center"/>
+            </w:pPr>
+            <w:r>
+              <w:t>Horsea</w:t>
+            </w:r>
+          </w:p>
+          <w:p>
+            <w:pPr>
+              <w:jc w:val="center"/>
+            </w:pPr>
+            <w:r>
+              <w:t>Krabby</w:t>
+            </w:r>
+          </w:p>
+          <w:p>
+            <w:pPr>
+              <w:jc w:val="center"/>
+            </w:pPr>
+            <w:r>
+              <w:t>Magikarp</w:t>
+            </w:r>
+          </w:p>
+          <w:p>
+            <w:pPr>
+              <w:jc w:val="center"/>
+            </w:pPr>
+            <w:r>
+              <w:t>Shellimander</w:t>
+            </w:r>
+          </w:p>
+          <w:p>
+            <w:pPr>
+              <w:jc w:val="center"/>
+            </w:pPr>
+            <w:r>
               <w:t>SuperRod:</w:t>
             </w:r>
           </w:p>
@@ -1258,14 +1664,442 @@
               <w:jc w:val="center"/>
             </w:pPr>
             <w:r>
-              <w:t>Route 25</w:t>
-            </w:r>
-          </w:p>
-        </w:tc>
-        <w:tc>
-          <w:tcPr>
-            <w:tcW w:w="3711" w:type="dxa"/>
-          </w:tcPr>
+              <w:t>Route 6</w:t>
+            </w:r>
+          </w:p>
+        </w:tc>
+        <w:tc>
+          <w:tcPr>
+            <w:tcW w:w="3711" w:type="dxa"/>
+          </w:tcPr>
+          <w:p>
+            <w:pPr>
+              <w:jc w:val="center"/>
+            </w:pPr>
+            <w:r>
+              <w:t>Pidgey</w:t>
+            </w:r>
+          </w:p>
+          <w:p>
+            <w:pPr>
+              <w:jc w:val="center"/>
+            </w:pPr>
+            <w:r>
+              <w:t>Cardler</w:t>
+            </w:r>
+          </w:p>
+          <w:p>
+            <w:pPr>
+              <w:jc w:val="center"/>
+            </w:pPr>
+            <w:r>
+              <w:t>Meowth</w:t>
+            </w:r>
+          </w:p>
+          <w:p>
+            <w:pPr>
+              <w:jc w:val="center"/>
+            </w:pPr>
+            <w:r>
+              <w:t>Oddish</w:t>
+            </w:r>
+          </w:p>
+          <w:p>
+            <w:pPr>
+              <w:jc w:val="center"/>
+            </w:pPr>
+            <w:r>
+              <w:t>Bellsprout</w:t>
+            </w:r>
+          </w:p>
+          <w:p>
+            <w:pPr>
+              <w:jc w:val="center"/>
+            </w:pPr>
+            <w:r>
+              <w:t>Munchlax</w:t>
+            </w:r>
+          </w:p>
+          <w:p>
+            <w:pPr>
+              <w:jc w:val="center"/>
+            </w:pPr>
+            <w:r>
+              <w:t>Espurr</w:t>
+            </w:r>
+          </w:p>
+          <w:p>
+            <w:pPr>
+              <w:jc w:val="center"/>
+            </w:pPr>
+            <w:r>
+              <w:t>Squirtle</w:t>
+            </w:r>
+          </w:p>
+          <w:p>
+            <w:pPr>
+              <w:jc w:val="center"/>
+            </w:pPr>
+            <w:r>
+              <w:t>Surfing:</w:t>
+            </w:r>
+          </w:p>
+          <w:p>
+            <w:pPr>
+              <w:jc w:val="center"/>
+            </w:pPr>
+            <w:r>
+              <w:t>Psyduck</w:t>
+            </w:r>
+          </w:p>
+          <w:p>
+            <w:pPr>
+              <w:jc w:val="center"/>
+            </w:pPr>
+            <w:r>
+              <w:t>Slowpoke</w:t>
+            </w:r>
+          </w:p>
+          <w:p>
+            <w:pPr>
+              <w:jc w:val="center"/>
+            </w:pPr>
+            <w:r>
+              <w:t>OldRod:</w:t>
+            </w:r>
+          </w:p>
+          <w:p>
+            <w:pPr>
+              <w:jc w:val="center"/>
+            </w:pPr>
+            <w:r>
+              <w:t>Magikarp</w:t>
+            </w:r>
+          </w:p>
+          <w:p>
+            <w:pPr>
+              <w:jc w:val="center"/>
+            </w:pPr>
+            <w:r>
+              <w:t>Good Rod:</w:t>
+            </w:r>
+          </w:p>
+          <w:p>
+            <w:pPr>
+              <w:jc w:val="center"/>
+            </w:pPr>
+            <w:r>
+              <w:t>Poliwag</w:t>
+            </w:r>
+          </w:p>
+          <w:p>
+            <w:pPr>
+              <w:jc w:val="center"/>
+            </w:pPr>
+            <w:r>
+              <w:t>Goldeen</w:t>
+            </w:r>
+          </w:p>
+          <w:p>
+            <w:pPr>
+              <w:jc w:val="center"/>
+            </w:pPr>
+            <w:r>
+              <w:t>Magikarp</w:t>
+            </w:r>
+          </w:p>
+          <w:p>
+            <w:pPr>
+              <w:jc w:val="center"/>
+            </w:pPr>
+            <w:r>
+              <w:t>SuperRod:</w:t>
+            </w:r>
+          </w:p>
+          <w:p>
+            <w:pPr>
+              <w:jc w:val="center"/>
+            </w:pPr>
+            <w:r>
+              <w:t>Gyarados</w:t>
+            </w:r>
+          </w:p>
+          <w:p>
+            <w:pPr>
+              <w:jc w:val="center"/>
+            </w:pPr>
+            <w:r>
+              <w:t>Poliwhirl</w:t>
+            </w:r>
+          </w:p>
+          <w:p>
+            <w:pPr>
+              <w:jc w:val="center"/>
+            </w:pPr>
+            <w:r>
+              <w:t>Slowpoke</w:t>
+            </w:r>
+          </w:p>
+        </w:tc>
+        <w:tc>
+          <w:tcPr>
+            <w:tcW w:w="3711" w:type="dxa"/>
+          </w:tcPr>
+          <w:p>
+            <w:pPr>
+              <w:jc w:val="center"/>
+            </w:pPr>
+          </w:p>
+        </w:tc>
+      </w:tr>
+      <w:tr>
+        <w:trPr>
+          <w:trHeight w:val="387"/>
+        </w:trPr>
+        <w:tc>
+          <w:tcPr>
+            <w:tcW w:w="3710" w:type="dxa"/>
+          </w:tcPr>
+          <w:p>
+            <w:pPr>
+              <w:jc w:val="center"/>
+            </w:pPr>
+            <w:r>
+              <w:t>Route 7</w:t>
+            </w:r>
+          </w:p>
+        </w:tc>
+        <w:tc>
+          <w:tcPr>
+            <w:tcW w:w="3711" w:type="dxa"/>
+          </w:tcPr>
+          <w:p>
+            <w:pPr>
+              <w:jc w:val="center"/>
+            </w:pPr>
+            <w:r>
+              <w:t>Ratata</w:t>
+            </w:r>
+          </w:p>
+          <w:p>
+            <w:pPr>
+              <w:jc w:val="center"/>
+            </w:pPr>
+            <w:r>
+              <w:t>Spearow</w:t>
+            </w:r>
+          </w:p>
+          <w:p>
+            <w:pPr>
+              <w:jc w:val="center"/>
+            </w:pPr>
+            <w:r>
+              <w:t>Growlithe</w:t>
+            </w:r>
+          </w:p>
+          <w:p>
+            <w:pPr>
+              <w:jc w:val="center"/>
+            </w:pPr>
+            <w:r>
+              <w:t>Vulpix</w:t>
+            </w:r>
+          </w:p>
+          <w:p>
+            <w:pPr>
+              <w:jc w:val="center"/>
+            </w:pPr>
+            <w:r>
+              <w:t>Raticate</w:t>
+            </w:r>
+          </w:p>
+          <w:p>
+            <w:pPr>
+              <w:jc w:val="center"/>
+            </w:pPr>
+            <w:r>
+              <w:t>Meowth</w:t>
+            </w:r>
+          </w:p>
+          <w:p>
+            <w:pPr>
+              <w:jc w:val="center"/>
+            </w:pPr>
+            <w:r>
+              <w:t>Persian</w:t>
+            </w:r>
+          </w:p>
+          <w:p>
+            <w:pPr>
+              <w:jc w:val="center"/>
+            </w:pPr>
+            <w:r>
+              <w:t>Houndour</w:t>
+            </w:r>
+          </w:p>
+          <w:p>
+            <w:pPr>
+              <w:jc w:val="center"/>
+            </w:pPr>
+            <w:r>
+              <w:lastRenderedPageBreak/>
+              <w:t>Kazub</w:t>
+            </w:r>
+          </w:p>
+          <w:p>
+            <w:pPr>
+              <w:jc w:val="center"/>
+            </w:pPr>
+            <w:r>
+              <w:t>Aipom</w:t>
+            </w:r>
+          </w:p>
+        </w:tc>
+        <w:tc>
+          <w:tcPr>
+            <w:tcW w:w="3711" w:type="dxa"/>
+          </w:tcPr>
+          <w:p>
+            <w:pPr>
+              <w:jc w:val="center"/>
+            </w:pPr>
+          </w:p>
+        </w:tc>
+      </w:tr>
+      <w:tr>
+        <w:trPr>
+          <w:trHeight w:val="387"/>
+        </w:trPr>
+        <w:tc>
+          <w:tcPr>
+            <w:tcW w:w="3710" w:type="dxa"/>
+          </w:tcPr>
+          <w:p>
+            <w:pPr>
+              <w:jc w:val="center"/>
+            </w:pPr>
+            <w:r>
+              <w:t>Mt. Moon</w:t>
+            </w:r>
+          </w:p>
+        </w:tc>
+        <w:tc>
+          <w:tcPr>
+            <w:tcW w:w="3711" w:type="dxa"/>
+          </w:tcPr>
+          <w:p>
+            <w:pPr>
+              <w:jc w:val="center"/>
+            </w:pPr>
+            <w:r>
+              <w:t>Geodude</w:t>
+            </w:r>
+          </w:p>
+          <w:p>
+            <w:pPr>
+              <w:jc w:val="center"/>
+            </w:pPr>
+            <w:r>
+              <w:t>Clefairy</w:t>
+            </w:r>
+          </w:p>
+          <w:p>
+            <w:pPr>
+              <w:jc w:val="center"/>
+            </w:pPr>
+            <w:r>
+              <w:t>Paras</w:t>
+            </w:r>
+          </w:p>
+          <w:p>
+            <w:pPr>
+              <w:jc w:val="center"/>
+            </w:pPr>
+            <w:r>
+              <w:t>Ignatia</w:t>
+            </w:r>
+          </w:p>
+          <w:p>
+            <w:pPr>
+              <w:jc w:val="center"/>
+            </w:pPr>
+            <w:r>
+              <w:t>Joltik</w:t>
+            </w:r>
+          </w:p>
+          <w:p>
+            <w:pPr>
+              <w:jc w:val="center"/>
+            </w:pPr>
+            <w:r>
+              <w:t>Zubat</w:t>
+            </w:r>
+          </w:p>
+          <w:p>
+            <w:pPr>
+              <w:jc w:val="center"/>
+            </w:pPr>
+            <w:r>
+              <w:t>Sandshrew</w:t>
+            </w:r>
+          </w:p>
+          <w:p>
+            <w:pPr>
+              <w:jc w:val="center"/>
+            </w:pPr>
+            <w:r>
+              <w:t>Charmander</w:t>
+            </w:r>
+          </w:p>
+          <w:p>
+            <w:pPr>
+              <w:jc w:val="center"/>
+            </w:pPr>
+            <w:r>
+              <w:t>Special: Gocrunch (after Kanto Elite Four)</w:t>
+            </w:r>
+          </w:p>
+        </w:tc>
+        <w:tc>
+          <w:tcPr>
+            <w:tcW w:w="3711" w:type="dxa"/>
+          </w:tcPr>
+          <w:p>
+            <w:pPr>
+              <w:jc w:val="center"/>
+            </w:pPr>
+          </w:p>
+        </w:tc>
+      </w:tr>
+      <w:tr>
+        <w:trPr>
+          <w:trHeight w:val="387"/>
+        </w:trPr>
+        <w:tc>
+          <w:tcPr>
+            <w:tcW w:w="3710" w:type="dxa"/>
+          </w:tcPr>
+          <w:p>
+            <w:pPr>
+              <w:jc w:val="center"/>
+            </w:pPr>
+            <w:r>
+              <w:t>Route 8</w:t>
+            </w:r>
+          </w:p>
+        </w:tc>
+        <w:tc>
+          <w:tcPr>
+            <w:tcW w:w="3711" w:type="dxa"/>
+          </w:tcPr>
+          <w:p>
+            <w:pPr>
+              <w:jc w:val="center"/>
+            </w:pPr>
+            <w:r>
+              <w:t>Pidgeotto</w:t>
+            </w:r>
+          </w:p>
           <w:p>
             <w:pPr>
               <w:jc w:val="center"/>
@@ -1279,55 +2113,144 @@
               <w:jc w:val="center"/>
             </w:pPr>
             <w:r>
-              <w:t>Psyzic</w:t>
-            </w:r>
-          </w:p>
-          <w:p>
-            <w:pPr>
-              <w:jc w:val="center"/>
-            </w:pPr>
-            <w:r>
-              <w:t>Bellsprout</w:t>
-            </w:r>
-          </w:p>
-          <w:p>
-            <w:pPr>
-              <w:jc w:val="center"/>
-            </w:pPr>
-            <w:r>
-              <w:t>Oddish</w:t>
-            </w:r>
-          </w:p>
-          <w:p>
-            <w:pPr>
-              <w:jc w:val="center"/>
-            </w:pPr>
-            <w:r>
-              <w:t>Cardler</w:t>
-            </w:r>
-          </w:p>
-          <w:p>
-            <w:pPr>
-              <w:jc w:val="center"/>
-            </w:pPr>
-            <w:r>
-              <w:t>Azurill</w:t>
-            </w:r>
-          </w:p>
-          <w:p>
-            <w:pPr>
-              <w:jc w:val="center"/>
-            </w:pPr>
-            <w:r>
-              <w:t>Stangly</w:t>
-            </w:r>
-          </w:p>
-          <w:p>
-            <w:pPr>
-              <w:jc w:val="center"/>
-            </w:pPr>
-            <w:r>
-              <w:t>Eevee</w:t>
+              <w:t>Growlithe</w:t>
+            </w:r>
+          </w:p>
+          <w:p>
+            <w:pPr>
+              <w:jc w:val="center"/>
+            </w:pPr>
+            <w:r>
+              <w:t>Kadabra</w:t>
+            </w:r>
+          </w:p>
+          <w:p>
+            <w:pPr>
+              <w:jc w:val="center"/>
+            </w:pPr>
+            <w:r>
+              <w:t>Vulpix</w:t>
+            </w:r>
+          </w:p>
+          <w:p>
+            <w:pPr>
+              <w:jc w:val="center"/>
+            </w:pPr>
+            <w:r>
+              <w:t>Meowth</w:t>
+            </w:r>
+          </w:p>
+          <w:p>
+            <w:pPr>
+              <w:jc w:val="center"/>
+            </w:pPr>
+            <w:r>
+              <w:t>Haunter</w:t>
+            </w:r>
+          </w:p>
+          <w:p>
+            <w:pPr>
+              <w:jc w:val="center"/>
+            </w:pPr>
+            <w:r>
+              <w:t>Noctowl</w:t>
+            </w:r>
+          </w:p>
+          <w:p>
+            <w:pPr>
+              <w:jc w:val="center"/>
+            </w:pPr>
+            <w:r>
+              <w:t>Flababe</w:t>
+            </w:r>
+          </w:p>
+        </w:tc>
+        <w:tc>
+          <w:tcPr>
+            <w:tcW w:w="3711" w:type="dxa"/>
+          </w:tcPr>
+          <w:p>
+            <w:pPr>
+              <w:jc w:val="center"/>
+            </w:pPr>
+          </w:p>
+        </w:tc>
+      </w:tr>
+      <w:tr>
+        <w:trPr>
+          <w:trHeight w:val="387"/>
+        </w:trPr>
+        <w:tc>
+          <w:tcPr>
+            <w:tcW w:w="3710" w:type="dxa"/>
+          </w:tcPr>
+          <w:p>
+            <w:pPr>
+              <w:jc w:val="center"/>
+            </w:pPr>
+            <w:r>
+              <w:t>Route 9</w:t>
+            </w:r>
+          </w:p>
+        </w:tc>
+        <w:tc>
+          <w:tcPr>
+            <w:tcW w:w="3711" w:type="dxa"/>
+          </w:tcPr>
+          <w:p>
+            <w:pPr>
+              <w:jc w:val="center"/>
+            </w:pPr>
+            <w:r>
+              <w:t>Mankey</w:t>
+            </w:r>
+          </w:p>
+          <w:p>
+            <w:pPr>
+              <w:jc w:val="center"/>
+            </w:pPr>
+            <w:r>
+              <w:t>Fearow</w:t>
+            </w:r>
+          </w:p>
+          <w:p>
+            <w:pPr>
+              <w:jc w:val="center"/>
+            </w:pPr>
+            <w:r>
+              <w:t>Raticate</w:t>
+            </w:r>
+          </w:p>
+          <w:p>
+            <w:pPr>
+              <w:jc w:val="center"/>
+            </w:pPr>
+            <w:r>
+              <w:t>Sableye</w:t>
+            </w:r>
+          </w:p>
+          <w:p>
+            <w:pPr>
+              <w:jc w:val="center"/>
+            </w:pPr>
+            <w:r>
+              <w:t>Cumulust</w:t>
+            </w:r>
+          </w:p>
+          <w:p>
+            <w:pPr>
+              <w:jc w:val="center"/>
+            </w:pPr>
+            <w:r>
+              <w:t>Drowzee</w:t>
+            </w:r>
+          </w:p>
+          <w:p>
+            <w:pPr>
+              <w:jc w:val="center"/>
+            </w:pPr>
+            <w:r>
+              <w:t>Cardinite</w:t>
             </w:r>
           </w:p>
           <w:p>
@@ -1343,23 +2266,7 @@
               <w:jc w:val="center"/>
             </w:pPr>
             <w:r>
-              <w:t>Tentacool</w:t>
-            </w:r>
-          </w:p>
-          <w:p>
-            <w:pPr>
-              <w:jc w:val="center"/>
-            </w:pPr>
-            <w:r>
-              <w:t>OldRod:</w:t>
-            </w:r>
-          </w:p>
-          <w:p>
-            <w:pPr>
-              <w:jc w:val="center"/>
-            </w:pPr>
-            <w:r>
-              <w:t>Magikarp</w:t>
+              <w:t>Old Rod:</w:t>
             </w:r>
           </w:p>
           <w:p>
@@ -1375,160 +2282,88 @@
               <w:jc w:val="center"/>
             </w:pPr>
             <w:r>
-              <w:t>Horsea</w:t>
-            </w:r>
-          </w:p>
-          <w:p>
-            <w:pPr>
-              <w:jc w:val="center"/>
-            </w:pPr>
-            <w:r>
-              <w:t>Krabby</w:t>
-            </w:r>
-          </w:p>
-          <w:p>
-            <w:pPr>
-              <w:jc w:val="center"/>
-            </w:pPr>
-            <w:r>
-              <w:t>Magikarp</w:t>
-            </w:r>
-          </w:p>
-          <w:p>
-            <w:pPr>
-              <w:jc w:val="center"/>
-            </w:pPr>
-            <w:r>
-              <w:t>Shellimander</w:t>
-            </w:r>
-          </w:p>
-          <w:p>
-            <w:pPr>
-              <w:jc w:val="center"/>
-            </w:pPr>
-            <w:r>
-              <w:t>SuperRod:</w:t>
-            </w:r>
-          </w:p>
-          <w:p>
-            <w:pPr>
-              <w:jc w:val="center"/>
-            </w:pPr>
-            <w:r>
-              <w:t>Gyarados</w:t>
-            </w:r>
-          </w:p>
-          <w:p>
-            <w:pPr>
-              <w:jc w:val="center"/>
-            </w:pPr>
-            <w:r>
-              <w:t>Horsea</w:t>
-            </w:r>
-          </w:p>
-          <w:p>
-            <w:pPr>
-              <w:jc w:val="center"/>
-            </w:pPr>
-            <w:r>
-              <w:t>Slowpoke</w:t>
-            </w:r>
-          </w:p>
-        </w:tc>
-        <w:tc>
-          <w:tcPr>
-            <w:tcW w:w="3711" w:type="dxa"/>
-          </w:tcPr>
-          <w:p>
-            <w:pPr>
-              <w:jc w:val="center"/>
-            </w:pPr>
-          </w:p>
-        </w:tc>
-      </w:tr>
-      <w:tr>
-        <w:trPr>
-          <w:trHeight w:val="387"/>
-        </w:trPr>
-        <w:tc>
-          <w:tcPr>
-            <w:tcW w:w="3710" w:type="dxa"/>
-          </w:tcPr>
-          <w:p>
-            <w:pPr>
-              <w:jc w:val="center"/>
-            </w:pPr>
-            <w:r>
-              <w:t>Route 6</w:t>
-            </w:r>
-          </w:p>
-        </w:tc>
-        <w:tc>
-          <w:tcPr>
-            <w:tcW w:w="3711" w:type="dxa"/>
-          </w:tcPr>
-          <w:p>
-            <w:pPr>
-              <w:jc w:val="center"/>
-            </w:pPr>
-            <w:r>
-              <w:t>Pidgey</w:t>
-            </w:r>
-          </w:p>
-          <w:p>
-            <w:pPr>
-              <w:jc w:val="center"/>
-            </w:pPr>
-            <w:r>
-              <w:t>Cardler</w:t>
-            </w:r>
-          </w:p>
-          <w:p>
-            <w:pPr>
-              <w:jc w:val="center"/>
-            </w:pPr>
-            <w:r>
-              <w:t>Meowth</w:t>
-            </w:r>
-          </w:p>
-          <w:p>
-            <w:pPr>
-              <w:jc w:val="center"/>
-            </w:pPr>
-            <w:r>
-              <w:t>Oddish</w:t>
-            </w:r>
-          </w:p>
-          <w:p>
-            <w:pPr>
-              <w:jc w:val="center"/>
-            </w:pPr>
-            <w:r>
-              <w:t>Bellsprout</w:t>
-            </w:r>
-          </w:p>
-          <w:p>
-            <w:pPr>
-              <w:jc w:val="center"/>
-            </w:pPr>
-            <w:r>
-              <w:t>Munchlax</w:t>
-            </w:r>
-          </w:p>
-          <w:p>
-            <w:pPr>
-              <w:jc w:val="center"/>
-            </w:pPr>
-            <w:r>
-              <w:t>Espurr</w:t>
-            </w:r>
-          </w:p>
-          <w:p>
-            <w:pPr>
-              <w:jc w:val="center"/>
-            </w:pPr>
-            <w:r>
-              <w:t>Squirtle</w:t>
+              <w:t>Super Rod:</w:t>
+            </w:r>
+          </w:p>
+        </w:tc>
+        <w:tc>
+          <w:tcPr>
+            <w:tcW w:w="3711" w:type="dxa"/>
+          </w:tcPr>
+          <w:p>
+            <w:pPr>
+              <w:jc w:val="center"/>
+            </w:pPr>
+          </w:p>
+        </w:tc>
+      </w:tr>
+      <w:tr>
+        <w:trPr>
+          <w:trHeight w:val="387"/>
+        </w:trPr>
+        <w:tc>
+          <w:tcPr>
+            <w:tcW w:w="3710" w:type="dxa"/>
+          </w:tcPr>
+          <w:p>
+            <w:pPr>
+              <w:jc w:val="center"/>
+            </w:pPr>
+            <w:r>
+              <w:t>Route 10</w:t>
+            </w:r>
+          </w:p>
+        </w:tc>
+        <w:tc>
+          <w:tcPr>
+            <w:tcW w:w="3711" w:type="dxa"/>
+          </w:tcPr>
+          <w:p>
+            <w:pPr>
+              <w:jc w:val="center"/>
+            </w:pPr>
+            <w:r>
+              <w:t>Voltorb</w:t>
+            </w:r>
+          </w:p>
+          <w:p>
+            <w:pPr>
+              <w:jc w:val="center"/>
+            </w:pPr>
+            <w:r>
+              <w:t>Elekid</w:t>
+            </w:r>
+          </w:p>
+          <w:p>
+            <w:pPr>
+              <w:jc w:val="center"/>
+            </w:pPr>
+            <w:r>
+              <w:t>Electabuzz</w:t>
+            </w:r>
+          </w:p>
+          <w:p>
+            <w:pPr>
+              <w:jc w:val="center"/>
+            </w:pPr>
+            <w:r>
+              <w:t>Spearow</w:t>
+            </w:r>
+          </w:p>
+          <w:p>
+            <w:pPr>
+              <w:jc w:val="center"/>
+            </w:pPr>
+            <w:r>
+              <w:t>Fearow</w:t>
+            </w:r>
+          </w:p>
+          <w:p>
+            <w:pPr>
+              <w:jc w:val="center"/>
+            </w:pPr>
+            <w:r>
+              <w:t>Raticate</w:t>
             </w:r>
           </w:p>
           <w:p>
@@ -1544,31 +2379,7 @@
               <w:jc w:val="center"/>
             </w:pPr>
             <w:r>
-              <w:t>Psyduck</w:t>
-            </w:r>
-          </w:p>
-          <w:p>
-            <w:pPr>
-              <w:jc w:val="center"/>
-            </w:pPr>
-            <w:r>
-              <w:t>Slowpoke</w:t>
-            </w:r>
-          </w:p>
-          <w:p>
-            <w:pPr>
-              <w:jc w:val="center"/>
-            </w:pPr>
-            <w:r>
-              <w:t>OldRod:</w:t>
-            </w:r>
-          </w:p>
-          <w:p>
-            <w:pPr>
-              <w:jc w:val="center"/>
-            </w:pPr>
-            <w:r>
-              <w:t>Magikarp</w:t>
+              <w:t>Old Rod:</w:t>
             </w:r>
           </w:p>
           <w:p>
@@ -1584,96 +2395,684 @@
               <w:jc w:val="center"/>
             </w:pPr>
             <w:r>
-              <w:t>Poliwag</w:t>
-            </w:r>
-          </w:p>
-          <w:p>
-            <w:pPr>
-              <w:jc w:val="center"/>
-            </w:pPr>
-            <w:r>
-              <w:t>Goldeen</w:t>
-            </w:r>
-          </w:p>
-          <w:p>
-            <w:pPr>
-              <w:jc w:val="center"/>
-            </w:pPr>
-            <w:r>
-              <w:t>Magikarp</w:t>
-            </w:r>
-          </w:p>
-          <w:p>
-            <w:pPr>
-              <w:jc w:val="center"/>
-            </w:pPr>
-            <w:r>
-              <w:t>SuperRod:</w:t>
-            </w:r>
-          </w:p>
-          <w:p>
-            <w:pPr>
-              <w:jc w:val="center"/>
-            </w:pPr>
-            <w:r>
-              <w:t>Gyarados</w:t>
-            </w:r>
-          </w:p>
-          <w:p>
-            <w:pPr>
-              <w:jc w:val="center"/>
-            </w:pPr>
-            <w:r>
-              <w:t>Poliwhirl</w:t>
-            </w:r>
-          </w:p>
-          <w:p>
-            <w:pPr>
-              <w:jc w:val="center"/>
-            </w:pPr>
-            <w:r>
-              <w:t>Slowpoke</w:t>
-            </w:r>
-          </w:p>
-        </w:tc>
-        <w:tc>
-          <w:tcPr>
-            <w:tcW w:w="3711" w:type="dxa"/>
-          </w:tcPr>
-          <w:p>
-            <w:pPr>
-              <w:jc w:val="center"/>
-            </w:pPr>
-          </w:p>
-        </w:tc>
-      </w:tr>
-      <w:tr>
-        <w:trPr>
-          <w:trHeight w:val="387"/>
-        </w:trPr>
-        <w:tc>
-          <w:tcPr>
-            <w:tcW w:w="3710" w:type="dxa"/>
-          </w:tcPr>
-          <w:p>
-            <w:pPr>
-              <w:jc w:val="center"/>
-            </w:pPr>
-            <w:r>
-              <w:t>Route 7</w:t>
-            </w:r>
-          </w:p>
-        </w:tc>
-        <w:tc>
-          <w:tcPr>
-            <w:tcW w:w="3711" w:type="dxa"/>
-          </w:tcPr>
-          <w:p>
-            <w:pPr>
-              <w:jc w:val="center"/>
-            </w:pPr>
-            <w:r>
-              <w:t>Ratata</w:t>
+              <w:t>Super Rod:</w:t>
+            </w:r>
+          </w:p>
+        </w:tc>
+        <w:tc>
+          <w:tcPr>
+            <w:tcW w:w="3711" w:type="dxa"/>
+          </w:tcPr>
+          <w:p>
+            <w:pPr>
+              <w:jc w:val="center"/>
+            </w:pPr>
+          </w:p>
+        </w:tc>
+      </w:tr>
+      <w:tr>
+        <w:trPr>
+          <w:trHeight w:val="387"/>
+        </w:trPr>
+        <w:tc>
+          <w:tcPr>
+            <w:tcW w:w="3710" w:type="dxa"/>
+          </w:tcPr>
+          <w:p>
+            <w:pPr>
+              <w:jc w:val="center"/>
+            </w:pPr>
+            <w:r>
+              <w:t>Rock Tunnel</w:t>
+            </w:r>
+          </w:p>
+        </w:tc>
+        <w:tc>
+          <w:tcPr>
+            <w:tcW w:w="3711" w:type="dxa"/>
+          </w:tcPr>
+          <w:p>
+            <w:pPr>
+              <w:jc w:val="center"/>
+            </w:pPr>
+            <w:r>
+              <w:t>Onix</w:t>
+            </w:r>
+          </w:p>
+          <w:p>
+            <w:pPr>
+              <w:jc w:val="center"/>
+            </w:pPr>
+            <w:r>
+              <w:t>Geodude</w:t>
+            </w:r>
+          </w:p>
+          <w:p>
+            <w:pPr>
+              <w:jc w:val="center"/>
+            </w:pPr>
+            <w:r>
+              <w:t>Graveler</w:t>
+            </w:r>
+          </w:p>
+          <w:p>
+            <w:pPr>
+              <w:jc w:val="center"/>
+            </w:pPr>
+            <w:r>
+              <w:t>Zubat</w:t>
+            </w:r>
+          </w:p>
+          <w:p>
+            <w:pPr>
+              <w:jc w:val="center"/>
+            </w:pPr>
+            <w:r>
+              <w:t>Magby</w:t>
+            </w:r>
+          </w:p>
+          <w:p>
+            <w:pPr>
+              <w:jc w:val="center"/>
+            </w:pPr>
+            <w:r>
+              <w:t>Beldum</w:t>
+            </w:r>
+          </w:p>
+          <w:p>
+            <w:pPr>
+              <w:jc w:val="center"/>
+            </w:pPr>
+            <w:r>
+              <w:t>Tyrogue</w:t>
+            </w:r>
+          </w:p>
+          <w:p>
+            <w:pPr>
+              <w:jc w:val="center"/>
+            </w:pPr>
+            <w:r>
+              <w:t>Joltik</w:t>
+            </w:r>
+          </w:p>
+          <w:p>
+            <w:pPr>
+              <w:jc w:val="center"/>
+            </w:pPr>
+            <w:r>
+              <w:t>Machop</w:t>
+            </w:r>
+          </w:p>
+          <w:p>
+            <w:pPr>
+              <w:jc w:val="center"/>
+            </w:pPr>
+            <w:r>
+              <w:t>Wrock</w:t>
+            </w:r>
+          </w:p>
+          <w:p>
+            <w:pPr>
+              <w:jc w:val="center"/>
+            </w:pPr>
+            <w:r>
+              <w:t>Nidorino</w:t>
+            </w:r>
+          </w:p>
+          <w:p>
+            <w:pPr>
+              <w:jc w:val="center"/>
+            </w:pPr>
+            <w:r>
+              <w:lastRenderedPageBreak/>
+              <w:t>Nidorina</w:t>
+            </w:r>
+          </w:p>
+          <w:p>
+            <w:pPr>
+              <w:jc w:val="center"/>
+            </w:pPr>
+          </w:p>
+        </w:tc>
+        <w:tc>
+          <w:tcPr>
+            <w:tcW w:w="3711" w:type="dxa"/>
+          </w:tcPr>
+          <w:p>
+            <w:pPr>
+              <w:jc w:val="center"/>
+            </w:pPr>
+          </w:p>
+        </w:tc>
+      </w:tr>
+      <w:tr>
+        <w:trPr>
+          <w:trHeight w:val="387"/>
+        </w:trPr>
+        <w:tc>
+          <w:tcPr>
+            <w:tcW w:w="3710" w:type="dxa"/>
+          </w:tcPr>
+          <w:p>
+            <w:pPr>
+              <w:jc w:val="center"/>
+            </w:pPr>
+            <w:r>
+              <w:t>Abandoned Road</w:t>
+            </w:r>
+          </w:p>
+        </w:tc>
+        <w:tc>
+          <w:tcPr>
+            <w:tcW w:w="3711" w:type="dxa"/>
+          </w:tcPr>
+          <w:p>
+            <w:pPr>
+              <w:jc w:val="center"/>
+            </w:pPr>
+            <w:r>
+              <w:t xml:space="preserve">Koffing </w:t>
+            </w:r>
+          </w:p>
+          <w:p>
+            <w:pPr>
+              <w:jc w:val="center"/>
+            </w:pPr>
+            <w:r>
+              <w:t>Ekans</w:t>
+            </w:r>
+          </w:p>
+          <w:p>
+            <w:pPr>
+              <w:jc w:val="center"/>
+            </w:pPr>
+            <w:r>
+              <w:t>Tazorn</w:t>
+            </w:r>
+          </w:p>
+          <w:p>
+            <w:pPr>
+              <w:jc w:val="center"/>
+            </w:pPr>
+            <w:r>
+              <w:t>Shrewdt</w:t>
+            </w:r>
+          </w:p>
+          <w:p>
+            <w:pPr>
+              <w:jc w:val="center"/>
+            </w:pPr>
+            <w:r>
+              <w:t>Ggixie</w:t>
+            </w:r>
+          </w:p>
+          <w:p>
+            <w:pPr>
+              <w:jc w:val="center"/>
+            </w:pPr>
+            <w:r>
+              <w:t>Sneasal</w:t>
+            </w:r>
+          </w:p>
+          <w:p>
+            <w:pPr>
+              <w:jc w:val="center"/>
+            </w:pPr>
+            <w:r>
+              <w:t xml:space="preserve">Seviper </w:t>
+            </w:r>
+          </w:p>
+          <w:p>
+            <w:pPr>
+              <w:jc w:val="center"/>
+            </w:pPr>
+            <w:r>
+              <w:t>Zangoose</w:t>
+            </w:r>
+          </w:p>
+          <w:p>
+            <w:pPr>
+              <w:jc w:val="center"/>
+            </w:pPr>
+            <w:r>
+              <w:t>Mozambeak</w:t>
+            </w:r>
+          </w:p>
+        </w:tc>
+        <w:tc>
+          <w:tcPr>
+            <w:tcW w:w="3711" w:type="dxa"/>
+          </w:tcPr>
+          <w:p>
+            <w:pPr>
+              <w:jc w:val="center"/>
+            </w:pPr>
+          </w:p>
+        </w:tc>
+      </w:tr>
+      <w:tr>
+        <w:trPr>
+          <w:trHeight w:val="387"/>
+        </w:trPr>
+        <w:tc>
+          <w:tcPr>
+            <w:tcW w:w="3710" w:type="dxa"/>
+          </w:tcPr>
+          <w:p>
+            <w:pPr>
+              <w:jc w:val="center"/>
+            </w:pPr>
+            <w:r>
+              <w:t>Power Plant</w:t>
+            </w:r>
+          </w:p>
+        </w:tc>
+        <w:tc>
+          <w:tcPr>
+            <w:tcW w:w="3711" w:type="dxa"/>
+          </w:tcPr>
+          <w:p>
+            <w:pPr>
+              <w:jc w:val="center"/>
+            </w:pPr>
+            <w:r>
+              <w:t>Magnemite</w:t>
+            </w:r>
+          </w:p>
+          <w:p>
+            <w:pPr>
+              <w:jc w:val="center"/>
+            </w:pPr>
+            <w:r>
+              <w:t>Magneton</w:t>
+            </w:r>
+          </w:p>
+          <w:p>
+            <w:pPr>
+              <w:jc w:val="center"/>
+            </w:pPr>
+            <w:r>
+              <w:t>Voltorb</w:t>
+            </w:r>
+          </w:p>
+          <w:p>
+            <w:pPr>
+              <w:jc w:val="center"/>
+            </w:pPr>
+            <w:r>
+              <w:t>Electode</w:t>
+            </w:r>
+          </w:p>
+          <w:p>
+            <w:pPr>
+              <w:jc w:val="center"/>
+            </w:pPr>
+            <w:r>
+              <w:t>Pikachu</w:t>
+            </w:r>
+          </w:p>
+          <w:p>
+            <w:pPr>
+              <w:jc w:val="center"/>
+            </w:pPr>
+            <w:r>
+              <w:t>Tazorn</w:t>
+            </w:r>
+          </w:p>
+          <w:p>
+            <w:pPr>
+              <w:jc w:val="center"/>
+            </w:pPr>
+            <w:r>
+              <w:t>Joltik</w:t>
+            </w:r>
+          </w:p>
+          <w:p>
+            <w:pPr>
+              <w:jc w:val="center"/>
+            </w:pPr>
+            <w:r>
+              <w:t>Kazub</w:t>
+            </w:r>
+          </w:p>
+          <w:p>
+            <w:pPr>
+              <w:jc w:val="center"/>
+            </w:pPr>
+            <w:r>
+              <w:t>Luxio</w:t>
+            </w:r>
+          </w:p>
+          <w:p>
+            <w:pPr>
+              <w:jc w:val="center"/>
+            </w:pPr>
+            <w:r>
+              <w:t>Electabuzz</w:t>
+            </w:r>
+          </w:p>
+          <w:p>
+            <w:pPr>
+              <w:jc w:val="center"/>
+            </w:pPr>
+            <w:r>
+              <w:t>Elekid</w:t>
+            </w:r>
+          </w:p>
+          <w:p>
+            <w:pPr>
+              <w:jc w:val="center"/>
+            </w:pPr>
+            <w:r>
+              <w:t>Special:</w:t>
+            </w:r>
+          </w:p>
+          <w:p>
+            <w:pPr>
+              <w:jc w:val="center"/>
+            </w:pPr>
+            <w:r>
+              <w:t>Zapdos?</w:t>
+            </w:r>
+          </w:p>
+        </w:tc>
+        <w:tc>
+          <w:tcPr>
+            <w:tcW w:w="3711" w:type="dxa"/>
+          </w:tcPr>
+          <w:p>
+            <w:pPr>
+              <w:jc w:val="center"/>
+            </w:pPr>
+          </w:p>
+        </w:tc>
+      </w:tr>
+      <w:tr>
+        <w:trPr>
+          <w:trHeight w:val="387"/>
+        </w:trPr>
+        <w:tc>
+          <w:tcPr>
+            <w:tcW w:w="3710" w:type="dxa"/>
+          </w:tcPr>
+          <w:p>
+            <w:pPr>
+              <w:jc w:val="center"/>
+            </w:pPr>
+            <w:r>
+              <w:t>Factory</w:t>
+            </w:r>
+          </w:p>
+        </w:tc>
+        <w:tc>
+          <w:tcPr>
+            <w:tcW w:w="3711" w:type="dxa"/>
+          </w:tcPr>
+          <w:p>
+            <w:pPr>
+              <w:jc w:val="center"/>
+            </w:pPr>
+            <w:r>
+              <w:t xml:space="preserve">Koffing </w:t>
+            </w:r>
+          </w:p>
+          <w:p>
+            <w:pPr>
+              <w:jc w:val="center"/>
+            </w:pPr>
+            <w:r>
+              <w:t>Ekans</w:t>
+            </w:r>
+          </w:p>
+          <w:p>
+            <w:pPr>
+              <w:jc w:val="center"/>
+            </w:pPr>
+            <w:r>
+              <w:t>Tazorn</w:t>
+            </w:r>
+          </w:p>
+          <w:p>
+            <w:pPr>
+              <w:jc w:val="center"/>
+            </w:pPr>
+            <w:r>
+              <w:t>Shrewdt</w:t>
+            </w:r>
+          </w:p>
+          <w:p>
+            <w:pPr>
+              <w:jc w:val="center"/>
+            </w:pPr>
+            <w:r>
+              <w:t>Ggixie</w:t>
+            </w:r>
+          </w:p>
+          <w:p>
+            <w:pPr>
+              <w:jc w:val="center"/>
+            </w:pPr>
+            <w:r>
+              <w:t>Sneasal</w:t>
+            </w:r>
+          </w:p>
+          <w:p>
+            <w:pPr>
+              <w:jc w:val="center"/>
+            </w:pPr>
+            <w:r>
+              <w:t xml:space="preserve">Seviper </w:t>
+            </w:r>
+          </w:p>
+          <w:p>
+            <w:pPr>
+              <w:jc w:val="center"/>
+            </w:pPr>
+            <w:r>
+              <w:t>Zangoose</w:t>
+            </w:r>
+          </w:p>
+          <w:p>
+            <w:pPr>
+              <w:jc w:val="center"/>
+            </w:pPr>
+            <w:r>
+              <w:t>Mozambeak</w:t>
+            </w:r>
+          </w:p>
+        </w:tc>
+        <w:tc>
+          <w:tcPr>
+            <w:tcW w:w="3711" w:type="dxa"/>
+          </w:tcPr>
+          <w:p>
+            <w:pPr>
+              <w:jc w:val="center"/>
+            </w:pPr>
+          </w:p>
+        </w:tc>
+      </w:tr>
+      <w:tr>
+        <w:trPr>
+          <w:trHeight w:val="387"/>
+        </w:trPr>
+        <w:tc>
+          <w:tcPr>
+            <w:tcW w:w="3710" w:type="dxa"/>
+          </w:tcPr>
+          <w:p>
+            <w:pPr>
+              <w:jc w:val="center"/>
+            </w:pPr>
+            <w:r>
+              <w:t>Lavender Tower</w:t>
+            </w:r>
+          </w:p>
+        </w:tc>
+        <w:tc>
+          <w:tcPr>
+            <w:tcW w:w="3711" w:type="dxa"/>
+          </w:tcPr>
+          <w:p>
+            <w:pPr>
+              <w:jc w:val="center"/>
+            </w:pPr>
+            <w:r>
+              <w:t>Gastly</w:t>
+            </w:r>
+          </w:p>
+          <w:p>
+            <w:pPr>
+              <w:jc w:val="center"/>
+            </w:pPr>
+            <w:r>
+              <w:t>Haunter</w:t>
+            </w:r>
+          </w:p>
+          <w:p>
+            <w:pPr>
+              <w:jc w:val="center"/>
+            </w:pPr>
+            <w:r>
+              <w:t>Cubone</w:t>
+            </w:r>
+          </w:p>
+          <w:p>
+            <w:pPr>
+              <w:jc w:val="center"/>
+            </w:pPr>
+            <w:r>
+              <w:t>Eletrunk</w:t>
+            </w:r>
+          </w:p>
+          <w:p>
+            <w:pPr>
+              <w:jc w:val="center"/>
+            </w:pPr>
+            <w:r>
+              <w:t>Misdreavus</w:t>
+            </w:r>
+          </w:p>
+          <w:p>
+            <w:pPr>
+              <w:jc w:val="center"/>
+            </w:pPr>
+            <w:r>
+              <w:t>Tangela</w:t>
+            </w:r>
+          </w:p>
+          <w:p>
+            <w:pPr>
+              <w:jc w:val="center"/>
+            </w:pPr>
+            <w:r>
+              <w:t>Wisper</w:t>
+            </w:r>
+          </w:p>
+          <w:p>
+            <w:pPr>
+              <w:jc w:val="center"/>
+            </w:pPr>
+            <w:r>
+              <w:t>Deino</w:t>
+            </w:r>
+          </w:p>
+        </w:tc>
+        <w:tc>
+          <w:tcPr>
+            <w:tcW w:w="3711" w:type="dxa"/>
+          </w:tcPr>
+          <w:p>
+            <w:pPr>
+              <w:jc w:val="center"/>
+            </w:pPr>
+          </w:p>
+        </w:tc>
+      </w:tr>
+      <w:tr>
+        <w:trPr>
+          <w:trHeight w:val="387"/>
+        </w:trPr>
+        <w:tc>
+          <w:tcPr>
+            <w:tcW w:w="3710" w:type="dxa"/>
+          </w:tcPr>
+          <w:p>
+            <w:pPr>
+              <w:jc w:val="center"/>
+            </w:pPr>
+            <w:r>
+              <w:t>Diglett’s Cave</w:t>
+            </w:r>
+          </w:p>
+        </w:tc>
+        <w:tc>
+          <w:tcPr>
+            <w:tcW w:w="3711" w:type="dxa"/>
+          </w:tcPr>
+          <w:p>
+            <w:pPr>
+              <w:jc w:val="center"/>
+            </w:pPr>
+            <w:r>
+              <w:t>Diglett</w:t>
+            </w:r>
+          </w:p>
+          <w:p>
+            <w:pPr>
+              <w:jc w:val="center"/>
+            </w:pPr>
+            <w:r>
+              <w:t>Dugtrio</w:t>
+            </w:r>
+          </w:p>
+          <w:p>
+            <w:pPr>
+              <w:jc w:val="center"/>
+            </w:pPr>
+            <w:r>
+              <w:t>Dunsparce</w:t>
+            </w:r>
+          </w:p>
+        </w:tc>
+        <w:tc>
+          <w:tcPr>
+            <w:tcW w:w="3711" w:type="dxa"/>
+          </w:tcPr>
+          <w:p>
+            <w:pPr>
+              <w:jc w:val="center"/>
+            </w:pPr>
+          </w:p>
+        </w:tc>
+      </w:tr>
+      <w:tr>
+        <w:trPr>
+          <w:trHeight w:val="387"/>
+        </w:trPr>
+        <w:tc>
+          <w:tcPr>
+            <w:tcW w:w="3710" w:type="dxa"/>
+          </w:tcPr>
+          <w:p>
+            <w:pPr>
+              <w:jc w:val="center"/>
+            </w:pPr>
+            <w:r>
+              <w:t>Route 11</w:t>
+            </w:r>
+          </w:p>
+        </w:tc>
+        <w:tc>
+          <w:tcPr>
+            <w:tcW w:w="3711" w:type="dxa"/>
+          </w:tcPr>
+          <w:p>
+            <w:pPr>
+              <w:jc w:val="center"/>
+            </w:pPr>
+            <w:r>
+              <w:t>Ekans</w:t>
             </w:r>
           </w:p>
           <w:p>
@@ -1689,39 +3088,55 @@
               <w:jc w:val="center"/>
             </w:pPr>
             <w:r>
-              <w:t>Growlithe</w:t>
-            </w:r>
-          </w:p>
-          <w:p>
-            <w:pPr>
-              <w:jc w:val="center"/>
-            </w:pPr>
-            <w:r>
-              <w:t>Vulpix</w:t>
-            </w:r>
-          </w:p>
-          <w:p>
-            <w:pPr>
-              <w:jc w:val="center"/>
-            </w:pPr>
-            <w:r>
-              <w:t>Raticate</w:t>
-            </w:r>
-          </w:p>
-          <w:p>
-            <w:pPr>
-              <w:jc w:val="center"/>
-            </w:pPr>
-            <w:r>
-              <w:t>Meowth</w:t>
-            </w:r>
-          </w:p>
-          <w:p>
-            <w:pPr>
-              <w:jc w:val="center"/>
-            </w:pPr>
-            <w:r>
-              <w:t>Persian</w:t>
+              <w:t>Drowzee</w:t>
+            </w:r>
+          </w:p>
+          <w:p>
+            <w:pPr>
+              <w:jc w:val="center"/>
+            </w:pPr>
+            <w:r>
+              <w:t>Sandshrew</w:t>
+            </w:r>
+          </w:p>
+          <w:p>
+            <w:pPr>
+              <w:jc w:val="center"/>
+            </w:pPr>
+            <w:r>
+              <w:t>Eletrunk</w:t>
+            </w:r>
+          </w:p>
+          <w:p>
+            <w:pPr>
+              <w:jc w:val="center"/>
+            </w:pPr>
+            <w:r>
+              <w:t>Aipom</w:t>
+            </w:r>
+          </w:p>
+          <w:p>
+            <w:pPr>
+              <w:jc w:val="center"/>
+            </w:pPr>
+            <w:r>
+              <w:t>Snubbull</w:t>
+            </w:r>
+          </w:p>
+          <w:p>
+            <w:pPr>
+              <w:jc w:val="center"/>
+            </w:pPr>
+            <w:r>
+              <w:t>Togepi</w:t>
+            </w:r>
+          </w:p>
+          <w:p>
+            <w:pPr>
+              <w:jc w:val="center"/>
+            </w:pPr>
+            <w:r>
+              <w:t>Mime Jr.</w:t>
             </w:r>
           </w:p>
           <w:p>
@@ -1730,1216 +3145,6 @@
             </w:pPr>
             <w:r>
               <w:lastRenderedPageBreak/>
-              <w:t>Houndour</w:t>
-            </w:r>
-          </w:p>
-          <w:p>
-            <w:pPr>
-              <w:jc w:val="center"/>
-            </w:pPr>
-            <w:r>
-              <w:t>Kazub</w:t>
-            </w:r>
-          </w:p>
-          <w:p>
-            <w:pPr>
-              <w:jc w:val="center"/>
-            </w:pPr>
-            <w:r>
-              <w:t>Aipom</w:t>
-            </w:r>
-          </w:p>
-        </w:tc>
-        <w:tc>
-          <w:tcPr>
-            <w:tcW w:w="3711" w:type="dxa"/>
-          </w:tcPr>
-          <w:p>
-            <w:pPr>
-              <w:jc w:val="center"/>
-            </w:pPr>
-          </w:p>
-        </w:tc>
-      </w:tr>
-      <w:tr>
-        <w:trPr>
-          <w:trHeight w:val="387"/>
-        </w:trPr>
-        <w:tc>
-          <w:tcPr>
-            <w:tcW w:w="3710" w:type="dxa"/>
-          </w:tcPr>
-          <w:p>
-            <w:pPr>
-              <w:jc w:val="center"/>
-            </w:pPr>
-            <w:r>
-              <w:t>Mt. Moon</w:t>
-            </w:r>
-          </w:p>
-        </w:tc>
-        <w:tc>
-          <w:tcPr>
-            <w:tcW w:w="3711" w:type="dxa"/>
-          </w:tcPr>
-          <w:p>
-            <w:pPr>
-              <w:jc w:val="center"/>
-            </w:pPr>
-            <w:r>
-              <w:t>Geodude</w:t>
-            </w:r>
-          </w:p>
-          <w:p>
-            <w:pPr>
-              <w:jc w:val="center"/>
-            </w:pPr>
-            <w:r>
-              <w:t>Clefairy</w:t>
-            </w:r>
-          </w:p>
-          <w:p>
-            <w:pPr>
-              <w:jc w:val="center"/>
-            </w:pPr>
-            <w:r>
-              <w:t>Paras</w:t>
-            </w:r>
-          </w:p>
-          <w:p>
-            <w:pPr>
-              <w:jc w:val="center"/>
-            </w:pPr>
-            <w:r>
-              <w:t>Ignatia</w:t>
-            </w:r>
-          </w:p>
-          <w:p>
-            <w:pPr>
-              <w:jc w:val="center"/>
-            </w:pPr>
-            <w:r>
-              <w:t>Joltik</w:t>
-            </w:r>
-          </w:p>
-          <w:p>
-            <w:pPr>
-              <w:jc w:val="center"/>
-            </w:pPr>
-            <w:r>
-              <w:t>Zubat</w:t>
-            </w:r>
-          </w:p>
-          <w:p>
-            <w:pPr>
-              <w:jc w:val="center"/>
-            </w:pPr>
-            <w:r>
-              <w:t>Sandshrew</w:t>
-            </w:r>
-          </w:p>
-          <w:p>
-            <w:pPr>
-              <w:jc w:val="center"/>
-            </w:pPr>
-            <w:r>
-              <w:t>Charmander</w:t>
-            </w:r>
-          </w:p>
-          <w:p>
-            <w:pPr>
-              <w:jc w:val="center"/>
-            </w:pPr>
-            <w:r>
-              <w:t>Special: Gocrunch (after Kanto Elite Four)</w:t>
-            </w:r>
-          </w:p>
-        </w:tc>
-        <w:tc>
-          <w:tcPr>
-            <w:tcW w:w="3711" w:type="dxa"/>
-          </w:tcPr>
-          <w:p>
-            <w:pPr>
-              <w:jc w:val="center"/>
-            </w:pPr>
-          </w:p>
-        </w:tc>
-      </w:tr>
-      <w:tr>
-        <w:trPr>
-          <w:trHeight w:val="387"/>
-        </w:trPr>
-        <w:tc>
-          <w:tcPr>
-            <w:tcW w:w="3710" w:type="dxa"/>
-          </w:tcPr>
-          <w:p>
-            <w:pPr>
-              <w:jc w:val="center"/>
-            </w:pPr>
-            <w:r>
-              <w:t>Route 8</w:t>
-            </w:r>
-          </w:p>
-        </w:tc>
-        <w:tc>
-          <w:tcPr>
-            <w:tcW w:w="3711" w:type="dxa"/>
-          </w:tcPr>
-          <w:p>
-            <w:pPr>
-              <w:jc w:val="center"/>
-            </w:pPr>
-            <w:r>
-              <w:t>Pidgeotto</w:t>
-            </w:r>
-          </w:p>
-          <w:p>
-            <w:pPr>
-              <w:jc w:val="center"/>
-            </w:pPr>
-            <w:r>
-              <w:t>Abra</w:t>
-            </w:r>
-          </w:p>
-          <w:p>
-            <w:pPr>
-              <w:jc w:val="center"/>
-            </w:pPr>
-            <w:r>
-              <w:t>Growlithe</w:t>
-            </w:r>
-          </w:p>
-          <w:p>
-            <w:pPr>
-              <w:jc w:val="center"/>
-            </w:pPr>
-            <w:r>
-              <w:t>Kadabra</w:t>
-            </w:r>
-          </w:p>
-          <w:p>
-            <w:pPr>
-              <w:jc w:val="center"/>
-            </w:pPr>
-            <w:r>
-              <w:t>Vulpix</w:t>
-            </w:r>
-          </w:p>
-          <w:p>
-            <w:pPr>
-              <w:jc w:val="center"/>
-            </w:pPr>
-            <w:r>
-              <w:t>Meowth</w:t>
-            </w:r>
-          </w:p>
-          <w:p>
-            <w:pPr>
-              <w:jc w:val="center"/>
-            </w:pPr>
-            <w:r>
-              <w:t>Haunter</w:t>
-            </w:r>
-          </w:p>
-          <w:p>
-            <w:pPr>
-              <w:jc w:val="center"/>
-            </w:pPr>
-            <w:r>
-              <w:t>Noctowl</w:t>
-            </w:r>
-          </w:p>
-          <w:p>
-            <w:pPr>
-              <w:jc w:val="center"/>
-            </w:pPr>
-            <w:r>
-              <w:t>Flababe</w:t>
-            </w:r>
-          </w:p>
-        </w:tc>
-        <w:tc>
-          <w:tcPr>
-            <w:tcW w:w="3711" w:type="dxa"/>
-          </w:tcPr>
-          <w:p>
-            <w:pPr>
-              <w:jc w:val="center"/>
-            </w:pPr>
-          </w:p>
-        </w:tc>
-      </w:tr>
-      <w:tr>
-        <w:trPr>
-          <w:trHeight w:val="387"/>
-        </w:trPr>
-        <w:tc>
-          <w:tcPr>
-            <w:tcW w:w="3710" w:type="dxa"/>
-          </w:tcPr>
-          <w:p>
-            <w:pPr>
-              <w:jc w:val="center"/>
-            </w:pPr>
-            <w:r>
-              <w:t>Route 9</w:t>
-            </w:r>
-          </w:p>
-        </w:tc>
-        <w:tc>
-          <w:tcPr>
-            <w:tcW w:w="3711" w:type="dxa"/>
-          </w:tcPr>
-          <w:p>
-            <w:pPr>
-              <w:jc w:val="center"/>
-            </w:pPr>
-            <w:r>
-              <w:t>Mankey</w:t>
-            </w:r>
-          </w:p>
-          <w:p>
-            <w:pPr>
-              <w:jc w:val="center"/>
-            </w:pPr>
-            <w:r>
-              <w:t>Fearow</w:t>
-            </w:r>
-          </w:p>
-          <w:p>
-            <w:pPr>
-              <w:jc w:val="center"/>
-            </w:pPr>
-            <w:r>
-              <w:t>Raticate</w:t>
-            </w:r>
-          </w:p>
-          <w:p>
-            <w:pPr>
-              <w:jc w:val="center"/>
-            </w:pPr>
-            <w:r>
-              <w:t>Sableye</w:t>
-            </w:r>
-          </w:p>
-          <w:p>
-            <w:pPr>
-              <w:jc w:val="center"/>
-            </w:pPr>
-            <w:r>
-              <w:t>Cumulust</w:t>
-            </w:r>
-          </w:p>
-          <w:p>
-            <w:pPr>
-              <w:jc w:val="center"/>
-            </w:pPr>
-            <w:r>
-              <w:t>Drowzee</w:t>
-            </w:r>
-          </w:p>
-          <w:p>
-            <w:pPr>
-              <w:jc w:val="center"/>
-            </w:pPr>
-            <w:r>
-              <w:t>Cardinite</w:t>
-            </w:r>
-          </w:p>
-          <w:p>
-            <w:pPr>
-              <w:jc w:val="center"/>
-            </w:pPr>
-            <w:r>
-              <w:t>Surfing:</w:t>
-            </w:r>
-          </w:p>
-          <w:p>
-            <w:pPr>
-              <w:jc w:val="center"/>
-            </w:pPr>
-            <w:r>
-              <w:t>Old Rod:</w:t>
-            </w:r>
-          </w:p>
-          <w:p>
-            <w:pPr>
-              <w:jc w:val="center"/>
-            </w:pPr>
-            <w:r>
-              <w:t>Good Rod:</w:t>
-            </w:r>
-          </w:p>
-          <w:p>
-            <w:pPr>
-              <w:jc w:val="center"/>
-            </w:pPr>
-            <w:r>
-              <w:t>Super Rod:</w:t>
-            </w:r>
-          </w:p>
-        </w:tc>
-        <w:tc>
-          <w:tcPr>
-            <w:tcW w:w="3711" w:type="dxa"/>
-          </w:tcPr>
-          <w:p>
-            <w:pPr>
-              <w:jc w:val="center"/>
-            </w:pPr>
-          </w:p>
-        </w:tc>
-      </w:tr>
-      <w:tr>
-        <w:trPr>
-          <w:trHeight w:val="387"/>
-        </w:trPr>
-        <w:tc>
-          <w:tcPr>
-            <w:tcW w:w="3710" w:type="dxa"/>
-          </w:tcPr>
-          <w:p>
-            <w:pPr>
-              <w:jc w:val="center"/>
-            </w:pPr>
-            <w:r>
-              <w:t>Route 10</w:t>
-            </w:r>
-          </w:p>
-        </w:tc>
-        <w:tc>
-          <w:tcPr>
-            <w:tcW w:w="3711" w:type="dxa"/>
-          </w:tcPr>
-          <w:p>
-            <w:pPr>
-              <w:jc w:val="center"/>
-            </w:pPr>
-            <w:r>
-              <w:t>Voltorb</w:t>
-            </w:r>
-          </w:p>
-          <w:p>
-            <w:pPr>
-              <w:jc w:val="center"/>
-            </w:pPr>
-            <w:r>
-              <w:t>Elekid</w:t>
-            </w:r>
-          </w:p>
-          <w:p>
-            <w:pPr>
-              <w:jc w:val="center"/>
-            </w:pPr>
-            <w:r>
-              <w:t>Electabuzz</w:t>
-            </w:r>
-          </w:p>
-          <w:p>
-            <w:pPr>
-              <w:jc w:val="center"/>
-            </w:pPr>
-            <w:r>
-              <w:t>Spearow</w:t>
-            </w:r>
-          </w:p>
-          <w:p>
-            <w:pPr>
-              <w:jc w:val="center"/>
-            </w:pPr>
-            <w:r>
-              <w:t>Fearow</w:t>
-            </w:r>
-          </w:p>
-          <w:p>
-            <w:pPr>
-              <w:jc w:val="center"/>
-            </w:pPr>
-            <w:r>
-              <w:t>Raticate</w:t>
-            </w:r>
-          </w:p>
-          <w:p>
-            <w:pPr>
-              <w:jc w:val="center"/>
-            </w:pPr>
-            <w:r>
-              <w:t>Surfing:</w:t>
-            </w:r>
-          </w:p>
-          <w:p>
-            <w:pPr>
-              <w:jc w:val="center"/>
-            </w:pPr>
-            <w:r>
-              <w:t>Old Rod:</w:t>
-            </w:r>
-          </w:p>
-          <w:p>
-            <w:pPr>
-              <w:jc w:val="center"/>
-            </w:pPr>
-            <w:r>
-              <w:t>Good Rod:</w:t>
-            </w:r>
-          </w:p>
-          <w:p>
-            <w:pPr>
-              <w:jc w:val="center"/>
-            </w:pPr>
-            <w:r>
-              <w:t>Super Rod:</w:t>
-            </w:r>
-          </w:p>
-        </w:tc>
-        <w:tc>
-          <w:tcPr>
-            <w:tcW w:w="3711" w:type="dxa"/>
-          </w:tcPr>
-          <w:p>
-            <w:pPr>
-              <w:jc w:val="center"/>
-            </w:pPr>
-          </w:p>
-        </w:tc>
-      </w:tr>
-      <w:tr>
-        <w:trPr>
-          <w:trHeight w:val="387"/>
-        </w:trPr>
-        <w:tc>
-          <w:tcPr>
-            <w:tcW w:w="3710" w:type="dxa"/>
-          </w:tcPr>
-          <w:p>
-            <w:pPr>
-              <w:jc w:val="center"/>
-            </w:pPr>
-            <w:r>
-              <w:t>Rock Tunnel</w:t>
-            </w:r>
-          </w:p>
-        </w:tc>
-        <w:tc>
-          <w:tcPr>
-            <w:tcW w:w="3711" w:type="dxa"/>
-          </w:tcPr>
-          <w:p>
-            <w:pPr>
-              <w:jc w:val="center"/>
-            </w:pPr>
-            <w:r>
-              <w:t>Onix</w:t>
-            </w:r>
-          </w:p>
-          <w:p>
-            <w:pPr>
-              <w:jc w:val="center"/>
-            </w:pPr>
-            <w:r>
-              <w:t>Geodude</w:t>
-            </w:r>
-          </w:p>
-          <w:p>
-            <w:pPr>
-              <w:jc w:val="center"/>
-            </w:pPr>
-            <w:r>
-              <w:t>Graveler</w:t>
-            </w:r>
-          </w:p>
-          <w:p>
-            <w:pPr>
-              <w:jc w:val="center"/>
-            </w:pPr>
-            <w:r>
-              <w:t>Zubat</w:t>
-            </w:r>
-          </w:p>
-          <w:p>
-            <w:pPr>
-              <w:jc w:val="center"/>
-            </w:pPr>
-            <w:r>
-              <w:t>Magby</w:t>
-            </w:r>
-          </w:p>
-          <w:p>
-            <w:pPr>
-              <w:jc w:val="center"/>
-            </w:pPr>
-            <w:r>
-              <w:t>Beldum</w:t>
-            </w:r>
-          </w:p>
-          <w:p>
-            <w:pPr>
-              <w:jc w:val="center"/>
-            </w:pPr>
-            <w:r>
-              <w:t>Tyrogue</w:t>
-            </w:r>
-          </w:p>
-          <w:p>
-            <w:pPr>
-              <w:jc w:val="center"/>
-            </w:pPr>
-            <w:r>
-              <w:t>Joltik</w:t>
-            </w:r>
-          </w:p>
-          <w:p>
-            <w:pPr>
-              <w:jc w:val="center"/>
-            </w:pPr>
-            <w:r>
-              <w:t>Machop</w:t>
-            </w:r>
-          </w:p>
-          <w:p>
-            <w:pPr>
-              <w:jc w:val="center"/>
-            </w:pPr>
-            <w:r>
-              <w:t>Wrock</w:t>
-            </w:r>
-          </w:p>
-          <w:p>
-            <w:pPr>
-              <w:jc w:val="center"/>
-            </w:pPr>
-            <w:r>
-              <w:lastRenderedPageBreak/>
-              <w:t>Nidorino</w:t>
-            </w:r>
-          </w:p>
-          <w:p>
-            <w:pPr>
-              <w:jc w:val="center"/>
-            </w:pPr>
-            <w:r>
-              <w:t>Nidorina</w:t>
-            </w:r>
-          </w:p>
-          <w:p>
-            <w:pPr>
-              <w:jc w:val="center"/>
-            </w:pPr>
-          </w:p>
-        </w:tc>
-        <w:tc>
-          <w:tcPr>
-            <w:tcW w:w="3711" w:type="dxa"/>
-          </w:tcPr>
-          <w:p>
-            <w:pPr>
-              <w:jc w:val="center"/>
-            </w:pPr>
-          </w:p>
-        </w:tc>
-      </w:tr>
-      <w:tr>
-        <w:trPr>
-          <w:trHeight w:val="387"/>
-        </w:trPr>
-        <w:tc>
-          <w:tcPr>
-            <w:tcW w:w="3710" w:type="dxa"/>
-          </w:tcPr>
-          <w:p>
-            <w:pPr>
-              <w:jc w:val="center"/>
-            </w:pPr>
-            <w:r>
-              <w:t>Abandoned Road</w:t>
-            </w:r>
-          </w:p>
-        </w:tc>
-        <w:tc>
-          <w:tcPr>
-            <w:tcW w:w="3711" w:type="dxa"/>
-          </w:tcPr>
-          <w:p>
-            <w:pPr>
-              <w:jc w:val="center"/>
-            </w:pPr>
-            <w:r>
-              <w:t xml:space="preserve">Koffing </w:t>
-            </w:r>
-          </w:p>
-          <w:p>
-            <w:pPr>
-              <w:jc w:val="center"/>
-            </w:pPr>
-            <w:r>
-              <w:t>Ekans</w:t>
-            </w:r>
-          </w:p>
-          <w:p>
-            <w:pPr>
-              <w:jc w:val="center"/>
-            </w:pPr>
-            <w:r>
-              <w:t>Tazorn</w:t>
-            </w:r>
-          </w:p>
-          <w:p>
-            <w:pPr>
-              <w:jc w:val="center"/>
-            </w:pPr>
-            <w:r>
-              <w:t>Shrewdt</w:t>
-            </w:r>
-          </w:p>
-          <w:p>
-            <w:pPr>
-              <w:jc w:val="center"/>
-            </w:pPr>
-            <w:r>
-              <w:t>Ggixie</w:t>
-            </w:r>
-          </w:p>
-          <w:p>
-            <w:pPr>
-              <w:jc w:val="center"/>
-            </w:pPr>
-            <w:r>
-              <w:t>Sneasal</w:t>
-            </w:r>
-          </w:p>
-          <w:p>
-            <w:pPr>
-              <w:jc w:val="center"/>
-            </w:pPr>
-            <w:r>
-              <w:t xml:space="preserve">Seviper </w:t>
-            </w:r>
-          </w:p>
-          <w:p>
-            <w:pPr>
-              <w:jc w:val="center"/>
-            </w:pPr>
-            <w:r>
-              <w:t>Zangoose</w:t>
-            </w:r>
-          </w:p>
-          <w:p>
-            <w:pPr>
-              <w:jc w:val="center"/>
-            </w:pPr>
-            <w:r>
-              <w:t>Mozambeak</w:t>
-            </w:r>
-          </w:p>
-        </w:tc>
-        <w:tc>
-          <w:tcPr>
-            <w:tcW w:w="3711" w:type="dxa"/>
-          </w:tcPr>
-          <w:p>
-            <w:pPr>
-              <w:jc w:val="center"/>
-            </w:pPr>
-          </w:p>
-        </w:tc>
-      </w:tr>
-      <w:tr>
-        <w:trPr>
-          <w:trHeight w:val="387"/>
-        </w:trPr>
-        <w:tc>
-          <w:tcPr>
-            <w:tcW w:w="3710" w:type="dxa"/>
-          </w:tcPr>
-          <w:p>
-            <w:pPr>
-              <w:jc w:val="center"/>
-            </w:pPr>
-            <w:r>
-              <w:t>Power Plant</w:t>
-            </w:r>
-          </w:p>
-        </w:tc>
-        <w:tc>
-          <w:tcPr>
-            <w:tcW w:w="3711" w:type="dxa"/>
-          </w:tcPr>
-          <w:p>
-            <w:pPr>
-              <w:jc w:val="center"/>
-            </w:pPr>
-            <w:r>
-              <w:t>Magnemite</w:t>
-            </w:r>
-          </w:p>
-          <w:p>
-            <w:pPr>
-              <w:jc w:val="center"/>
-            </w:pPr>
-            <w:r>
-              <w:t>Magneton</w:t>
-            </w:r>
-          </w:p>
-          <w:p>
-            <w:pPr>
-              <w:jc w:val="center"/>
-            </w:pPr>
-            <w:r>
-              <w:t>Voltorb</w:t>
-            </w:r>
-          </w:p>
-          <w:p>
-            <w:pPr>
-              <w:jc w:val="center"/>
-            </w:pPr>
-            <w:r>
-              <w:t>Electode</w:t>
-            </w:r>
-          </w:p>
-          <w:p>
-            <w:pPr>
-              <w:jc w:val="center"/>
-            </w:pPr>
-            <w:r>
-              <w:t>Pikachu</w:t>
-            </w:r>
-          </w:p>
-          <w:p>
-            <w:pPr>
-              <w:jc w:val="center"/>
-            </w:pPr>
-            <w:r>
-              <w:t>Tazorn</w:t>
-            </w:r>
-          </w:p>
-          <w:p>
-            <w:pPr>
-              <w:jc w:val="center"/>
-            </w:pPr>
-            <w:r>
-              <w:t>Joltik</w:t>
-            </w:r>
-          </w:p>
-          <w:p>
-            <w:pPr>
-              <w:jc w:val="center"/>
-            </w:pPr>
-            <w:r>
-              <w:t>Kazub</w:t>
-            </w:r>
-          </w:p>
-          <w:p>
-            <w:pPr>
-              <w:jc w:val="center"/>
-            </w:pPr>
-            <w:r>
-              <w:t>Luxio</w:t>
-            </w:r>
-          </w:p>
-          <w:p>
-            <w:pPr>
-              <w:jc w:val="center"/>
-            </w:pPr>
-            <w:r>
-              <w:t>Electabuzz</w:t>
-            </w:r>
-          </w:p>
-          <w:p>
-            <w:pPr>
-              <w:jc w:val="center"/>
-            </w:pPr>
-            <w:r>
-              <w:t>Elekid</w:t>
-            </w:r>
-          </w:p>
-          <w:p>
-            <w:pPr>
-              <w:jc w:val="center"/>
-            </w:pPr>
-            <w:r>
-              <w:t>Special:</w:t>
-            </w:r>
-          </w:p>
-          <w:p>
-            <w:pPr>
-              <w:jc w:val="center"/>
-            </w:pPr>
-            <w:r>
-              <w:t>Zapdos?</w:t>
-            </w:r>
-          </w:p>
-        </w:tc>
-        <w:tc>
-          <w:tcPr>
-            <w:tcW w:w="3711" w:type="dxa"/>
-          </w:tcPr>
-          <w:p>
-            <w:pPr>
-              <w:jc w:val="center"/>
-            </w:pPr>
-          </w:p>
-        </w:tc>
-      </w:tr>
-      <w:tr>
-        <w:trPr>
-          <w:trHeight w:val="387"/>
-        </w:trPr>
-        <w:tc>
-          <w:tcPr>
-            <w:tcW w:w="3710" w:type="dxa"/>
-          </w:tcPr>
-          <w:p>
-            <w:pPr>
-              <w:jc w:val="center"/>
-            </w:pPr>
-            <w:r>
-              <w:t>Factory</w:t>
-            </w:r>
-          </w:p>
-        </w:tc>
-        <w:tc>
-          <w:tcPr>
-            <w:tcW w:w="3711" w:type="dxa"/>
-          </w:tcPr>
-          <w:p>
-            <w:pPr>
-              <w:jc w:val="center"/>
-            </w:pPr>
-            <w:r>
-              <w:t xml:space="preserve">Koffing </w:t>
-            </w:r>
-          </w:p>
-          <w:p>
-            <w:pPr>
-              <w:jc w:val="center"/>
-            </w:pPr>
-            <w:r>
-              <w:t>Ekans</w:t>
-            </w:r>
-          </w:p>
-          <w:p>
-            <w:pPr>
-              <w:jc w:val="center"/>
-            </w:pPr>
-            <w:r>
-              <w:t>Tazorn</w:t>
-            </w:r>
-          </w:p>
-          <w:p>
-            <w:pPr>
-              <w:jc w:val="center"/>
-            </w:pPr>
-            <w:r>
-              <w:t>Shrewdt</w:t>
-            </w:r>
-          </w:p>
-          <w:p>
-            <w:pPr>
-              <w:jc w:val="center"/>
-            </w:pPr>
-            <w:r>
-              <w:t>Ggixie</w:t>
-            </w:r>
-          </w:p>
-          <w:p>
-            <w:pPr>
-              <w:jc w:val="center"/>
-            </w:pPr>
-            <w:r>
-              <w:t>Sneasal</w:t>
-            </w:r>
-          </w:p>
-          <w:p>
-            <w:pPr>
-              <w:jc w:val="center"/>
-            </w:pPr>
-            <w:r>
-              <w:t xml:space="preserve">Seviper </w:t>
-            </w:r>
-          </w:p>
-          <w:p>
-            <w:pPr>
-              <w:jc w:val="center"/>
-            </w:pPr>
-            <w:r>
-              <w:t>Zangoose</w:t>
-            </w:r>
-          </w:p>
-          <w:p>
-            <w:pPr>
-              <w:jc w:val="center"/>
-            </w:pPr>
-            <w:r>
-              <w:t>Mozambeak</w:t>
-            </w:r>
-          </w:p>
-        </w:tc>
-        <w:tc>
-          <w:tcPr>
-            <w:tcW w:w="3711" w:type="dxa"/>
-          </w:tcPr>
-          <w:p>
-            <w:pPr>
-              <w:jc w:val="center"/>
-            </w:pPr>
-          </w:p>
-        </w:tc>
-      </w:tr>
-      <w:tr>
-        <w:trPr>
-          <w:trHeight w:val="387"/>
-        </w:trPr>
-        <w:tc>
-          <w:tcPr>
-            <w:tcW w:w="3710" w:type="dxa"/>
-          </w:tcPr>
-          <w:p>
-            <w:pPr>
-              <w:jc w:val="center"/>
-            </w:pPr>
-            <w:r>
-              <w:t>Lavender Tower</w:t>
-            </w:r>
-          </w:p>
-        </w:tc>
-        <w:tc>
-          <w:tcPr>
-            <w:tcW w:w="3711" w:type="dxa"/>
-          </w:tcPr>
-          <w:p>
-            <w:pPr>
-              <w:jc w:val="center"/>
-            </w:pPr>
-            <w:r>
-              <w:t>Gastly</w:t>
-            </w:r>
-          </w:p>
-          <w:p>
-            <w:pPr>
-              <w:jc w:val="center"/>
-            </w:pPr>
-            <w:r>
-              <w:t>Haunter</w:t>
-            </w:r>
-          </w:p>
-          <w:p>
-            <w:pPr>
-              <w:jc w:val="center"/>
-            </w:pPr>
-            <w:r>
-              <w:t>Cubone</w:t>
-            </w:r>
-          </w:p>
-          <w:p>
-            <w:pPr>
-              <w:jc w:val="center"/>
-            </w:pPr>
-            <w:r>
-              <w:t>Eletrunk</w:t>
-            </w:r>
-          </w:p>
-          <w:p>
-            <w:pPr>
-              <w:jc w:val="center"/>
-            </w:pPr>
-            <w:r>
-              <w:t>Misdreavus</w:t>
-            </w:r>
-          </w:p>
-          <w:p>
-            <w:pPr>
-              <w:jc w:val="center"/>
-            </w:pPr>
-            <w:r>
-              <w:t>Tangela</w:t>
-            </w:r>
-          </w:p>
-          <w:p>
-            <w:pPr>
-              <w:jc w:val="center"/>
-            </w:pPr>
-            <w:r>
-              <w:t>Wisper</w:t>
-            </w:r>
-          </w:p>
-          <w:p>
-            <w:pPr>
-              <w:jc w:val="center"/>
-            </w:pPr>
-            <w:r>
-              <w:t>Deino</w:t>
-            </w:r>
-          </w:p>
-        </w:tc>
-        <w:tc>
-          <w:tcPr>
-            <w:tcW w:w="3711" w:type="dxa"/>
-          </w:tcPr>
-          <w:p>
-            <w:pPr>
-              <w:jc w:val="center"/>
-            </w:pPr>
-          </w:p>
-        </w:tc>
-      </w:tr>
-      <w:tr>
-        <w:trPr>
-          <w:trHeight w:val="387"/>
-        </w:trPr>
-        <w:tc>
-          <w:tcPr>
-            <w:tcW w:w="3710" w:type="dxa"/>
-          </w:tcPr>
-          <w:p>
-            <w:pPr>
-              <w:jc w:val="center"/>
-            </w:pPr>
-            <w:r>
-              <w:t>Diglett’s Cave</w:t>
-            </w:r>
-          </w:p>
-        </w:tc>
-        <w:tc>
-          <w:tcPr>
-            <w:tcW w:w="3711" w:type="dxa"/>
-          </w:tcPr>
-          <w:p>
-            <w:pPr>
-              <w:jc w:val="center"/>
-            </w:pPr>
-            <w:r>
-              <w:t>Diglett</w:t>
-            </w:r>
-          </w:p>
-          <w:p>
-            <w:pPr>
-              <w:jc w:val="center"/>
-            </w:pPr>
-            <w:r>
-              <w:t>Dugtrio</w:t>
-            </w:r>
-          </w:p>
-          <w:p>
-            <w:pPr>
-              <w:jc w:val="center"/>
-            </w:pPr>
-            <w:r>
-              <w:t>Dunsparce</w:t>
-            </w:r>
-          </w:p>
-        </w:tc>
-        <w:tc>
-          <w:tcPr>
-            <w:tcW w:w="3711" w:type="dxa"/>
-          </w:tcPr>
-          <w:p>
-            <w:pPr>
-              <w:jc w:val="center"/>
-            </w:pPr>
-          </w:p>
-        </w:tc>
-      </w:tr>
-      <w:tr>
-        <w:trPr>
-          <w:trHeight w:val="387"/>
-        </w:trPr>
-        <w:tc>
-          <w:tcPr>
-            <w:tcW w:w="3710" w:type="dxa"/>
-          </w:tcPr>
-          <w:p>
-            <w:pPr>
-              <w:jc w:val="center"/>
-            </w:pPr>
-            <w:r>
-              <w:t>Route 11</w:t>
-            </w:r>
-          </w:p>
-        </w:tc>
-        <w:tc>
-          <w:tcPr>
-            <w:tcW w:w="3711" w:type="dxa"/>
-          </w:tcPr>
-          <w:p>
-            <w:pPr>
-              <w:jc w:val="center"/>
-            </w:pPr>
-            <w:r>
-              <w:t>Ekans</w:t>
-            </w:r>
-          </w:p>
-          <w:p>
-            <w:pPr>
-              <w:jc w:val="center"/>
-            </w:pPr>
-            <w:r>
-              <w:t>Spearow</w:t>
-            </w:r>
-          </w:p>
-          <w:p>
-            <w:pPr>
-              <w:jc w:val="center"/>
-            </w:pPr>
-            <w:r>
-              <w:t>Drowzee</w:t>
-            </w:r>
-          </w:p>
-          <w:p>
-            <w:pPr>
-              <w:jc w:val="center"/>
-            </w:pPr>
-            <w:r>
-              <w:t>Sandshrew</w:t>
-            </w:r>
-          </w:p>
-          <w:p>
-            <w:pPr>
-              <w:jc w:val="center"/>
-            </w:pPr>
-            <w:r>
-              <w:t>Eletrunk</w:t>
-            </w:r>
-          </w:p>
-          <w:p>
-            <w:pPr>
-              <w:jc w:val="center"/>
-            </w:pPr>
-            <w:r>
-              <w:t>Aipom</w:t>
-            </w:r>
-          </w:p>
-          <w:p>
-            <w:pPr>
-              <w:jc w:val="center"/>
-            </w:pPr>
-            <w:r>
-              <w:t>Snubbull</w:t>
-            </w:r>
-          </w:p>
-          <w:p>
-            <w:pPr>
-              <w:jc w:val="center"/>
-            </w:pPr>
-            <w:r>
-              <w:t>Togepi</w:t>
-            </w:r>
-          </w:p>
-          <w:p>
-            <w:pPr>
-              <w:jc w:val="center"/>
-            </w:pPr>
-            <w:r>
-              <w:lastRenderedPageBreak/>
-              <w:t>Mime Jr.</w:t>
-            </w:r>
-          </w:p>
-          <w:p>
-            <w:pPr>
-              <w:jc w:val="center"/>
-            </w:pPr>
-            <w:r>
               <w:t>Magnemite</w:t>
             </w:r>
           </w:p>
@@ -5903,8 +6108,6 @@
             <w:pPr>
               <w:jc w:val="center"/>
             </w:pPr>
-            <w:bookmarkStart w:id="0" w:name="_GoBack"/>
-            <w:bookmarkEnd w:id="0"/>
           </w:p>
           <w:p>
             <w:pPr>

</xml_diff>

<commit_message>
Update to Area document
</commit_message>
<xml_diff>
--- a/Data Input Sheets/Wild Pokemon by Area.docx
+++ b/Data Input Sheets/Wild Pokemon by Area.docx
@@ -968,1261 +968,1443 @@
             <w:pPr>
               <w:jc w:val="center"/>
             </w:pPr>
-          </w:p>
-          <w:p>
-            <w:pPr>
-              <w:jc w:val="center"/>
-            </w:pPr>
+            <w:r>
+              <w:t>(</w:t>
+            </w:r>
+            <w:proofErr w:type="spellStart"/>
+            <w:r>
+              <w:t>Smileaf</w:t>
+            </w:r>
+            <w:proofErr w:type="spellEnd"/>
+            <w:r>
+              <w:t xml:space="preserve"> set to Bulbasaur)</w:t>
+            </w:r>
+          </w:p>
+          <w:p>
+            <w:pPr>
+              <w:jc w:val="center"/>
+            </w:pPr>
+            <w:r>
+              <w:t>(</w:t>
+            </w:r>
+            <w:proofErr w:type="spellStart"/>
+            <w:r>
+              <w:t>Stangly</w:t>
+            </w:r>
+            <w:proofErr w:type="spellEnd"/>
+            <w:r>
+              <w:t xml:space="preserve"> set to Charmander)</w:t>
+            </w:r>
+          </w:p>
+          <w:p>
+            <w:pPr>
+              <w:jc w:val="center"/>
+            </w:pPr>
+            <w:r>
+              <w:t>(</w:t>
+            </w:r>
+            <w:proofErr w:type="spellStart"/>
+            <w:r>
+              <w:t>Cardler</w:t>
+            </w:r>
+            <w:proofErr w:type="spellEnd"/>
+            <w:r>
+              <w:t xml:space="preserve"> set to </w:t>
+            </w:r>
+            <w:proofErr w:type="spellStart"/>
+            <w:r>
+              <w:t>Spearow</w:t>
+            </w:r>
+            <w:proofErr w:type="spellEnd"/>
+            <w:r>
+              <w:t>)</w:t>
+            </w:r>
+          </w:p>
+          <w:p>
+            <w:pPr>
+              <w:jc w:val="center"/>
+            </w:pPr>
+          </w:p>
+          <w:p>
+            <w:pPr>
+              <w:jc w:val="center"/>
+            </w:pPr>
+          </w:p>
+          <w:p>
+            <w:pPr>
+              <w:jc w:val="center"/>
+            </w:pPr>
+            <w:r>
+              <w:t xml:space="preserve">Eternal </w:t>
+            </w:r>
+            <w:proofErr w:type="spellStart"/>
+            <w:r>
+              <w:t>Floette</w:t>
+            </w:r>
+            <w:proofErr w:type="spellEnd"/>
+            <w:r>
+              <w:t xml:space="preserve"> (post game)</w:t>
+            </w:r>
+            <w:r>
+              <w:br/>
+              <w:t>EVENT</w:t>
+            </w:r>
+          </w:p>
+        </w:tc>
+        <w:tc>
+          <w:tcPr>
+            <w:tcW w:w="3711" w:type="dxa"/>
+          </w:tcPr>
+          <w:p>
+            <w:pPr>
+              <w:jc w:val="center"/>
+            </w:pPr>
+            <w:proofErr w:type="spellStart"/>
+            <w:r>
+              <w:t>Weedle</w:t>
+            </w:r>
+            <w:proofErr w:type="spellEnd"/>
+            <w:r>
+              <w:t xml:space="preserve"> -</w:t>
+            </w:r>
+            <w:r>
+              <w:t>20</w:t>
+            </w:r>
+            <w:r>
+              <w:t>%</w:t>
+            </w:r>
+          </w:p>
+          <w:p>
+            <w:pPr>
+              <w:jc w:val="center"/>
+            </w:pPr>
+            <w:proofErr w:type="spellStart"/>
+            <w:r>
+              <w:t>Caterpie</w:t>
+            </w:r>
+            <w:proofErr w:type="spellEnd"/>
+            <w:r>
+              <w:t xml:space="preserve"> – </w:t>
+            </w:r>
+            <w:r>
+              <w:t>20</w:t>
+            </w:r>
+            <w:r>
+              <w:t>%</w:t>
+            </w:r>
+          </w:p>
+          <w:p>
+            <w:pPr>
+              <w:jc w:val="center"/>
+            </w:pPr>
+            <w:proofErr w:type="spellStart"/>
+            <w:r>
+              <w:t>Metapod</w:t>
+            </w:r>
+            <w:proofErr w:type="spellEnd"/>
+            <w:r>
+              <w:t xml:space="preserve"> – 10%</w:t>
+            </w:r>
+          </w:p>
+          <w:p>
+            <w:pPr>
+              <w:jc w:val="center"/>
+            </w:pPr>
+            <w:proofErr w:type="spellStart"/>
+            <w:r>
+              <w:t>Kakuna</w:t>
+            </w:r>
+            <w:proofErr w:type="spellEnd"/>
+            <w:r>
+              <w:t xml:space="preserve"> – 10%</w:t>
+            </w:r>
+          </w:p>
+          <w:p>
+            <w:pPr>
+              <w:jc w:val="center"/>
+            </w:pPr>
+            <w:r>
+              <w:t>Pikachu</w:t>
+            </w:r>
+            <w:r>
+              <w:t xml:space="preserve"> – 1</w:t>
+            </w:r>
+            <w:r>
+              <w:t>%</w:t>
+            </w:r>
+          </w:p>
+          <w:p>
+            <w:pPr>
+              <w:jc w:val="center"/>
+            </w:pPr>
+            <w:proofErr w:type="spellStart"/>
+            <w:r>
+              <w:t>Pidgey</w:t>
+            </w:r>
+            <w:proofErr w:type="spellEnd"/>
+            <w:r>
+              <w:t xml:space="preserve"> -10</w:t>
+            </w:r>
+            <w:r>
+              <w:t>%</w:t>
+            </w:r>
+          </w:p>
+          <w:p>
+            <w:pPr>
+              <w:jc w:val="center"/>
+            </w:pPr>
+            <w:proofErr w:type="spellStart"/>
+            <w:r>
+              <w:t>Pideotto</w:t>
+            </w:r>
+            <w:proofErr w:type="spellEnd"/>
+            <w:r>
+              <w:t xml:space="preserve"> -</w:t>
+            </w:r>
+            <w:r>
+              <w:t>1</w:t>
+            </w:r>
+            <w:r>
+              <w:t>%</w:t>
+            </w:r>
+          </w:p>
+          <w:p>
+            <w:pPr>
+              <w:jc w:val="center"/>
+            </w:pPr>
+            <w:proofErr w:type="spellStart"/>
+            <w:r>
+              <w:t>HootHoot</w:t>
+            </w:r>
+            <w:proofErr w:type="spellEnd"/>
+            <w:r>
+              <w:t xml:space="preserve"> -</w:t>
+            </w:r>
+            <w:r>
+              <w:t>5</w:t>
+            </w:r>
+            <w:r>
+              <w:t>%</w:t>
+            </w:r>
+          </w:p>
+          <w:p>
+            <w:pPr>
+              <w:jc w:val="center"/>
+            </w:pPr>
+            <w:proofErr w:type="spellStart"/>
+            <w:r>
+              <w:t>Cardler</w:t>
+            </w:r>
+            <w:proofErr w:type="spellEnd"/>
+            <w:r>
+              <w:t xml:space="preserve"> – 4</w:t>
+            </w:r>
+            <w:r>
+              <w:t>%</w:t>
+            </w:r>
+          </w:p>
+          <w:p>
+            <w:pPr>
+              <w:jc w:val="center"/>
+            </w:pPr>
+            <w:proofErr w:type="spellStart"/>
+            <w:r>
+              <w:t>Stangly</w:t>
+            </w:r>
+            <w:proofErr w:type="spellEnd"/>
+            <w:r>
+              <w:t xml:space="preserve"> – 5%</w:t>
+            </w:r>
+          </w:p>
+          <w:p>
+            <w:pPr>
+              <w:jc w:val="center"/>
+            </w:pPr>
+            <w:proofErr w:type="spellStart"/>
+            <w:r>
+              <w:lastRenderedPageBreak/>
+              <w:t>Pineco</w:t>
+            </w:r>
+            <w:proofErr w:type="spellEnd"/>
+            <w:r>
+              <w:t xml:space="preserve"> – </w:t>
+            </w:r>
+            <w:r>
+              <w:t>4</w:t>
+            </w:r>
+            <w:r>
+              <w:t>%</w:t>
+            </w:r>
+          </w:p>
+          <w:p>
+            <w:pPr>
+              <w:jc w:val="center"/>
+            </w:pPr>
+            <w:proofErr w:type="spellStart"/>
+            <w:r>
+              <w:t>Smileaf</w:t>
+            </w:r>
+            <w:proofErr w:type="spellEnd"/>
+            <w:r>
+              <w:t xml:space="preserve"> – 10</w:t>
+            </w:r>
+            <w:r>
+              <w:t>%</w:t>
+            </w:r>
+          </w:p>
+        </w:tc>
+        <w:tc>
+          <w:tcPr>
+            <w:tcW w:w="3711" w:type="dxa"/>
+          </w:tcPr>
+          <w:p>
+            <w:pPr>
+              <w:jc w:val="center"/>
+            </w:pPr>
+            <w:r>
+              <w:lastRenderedPageBreak/>
+              <w:t>5-10</w:t>
+            </w:r>
+          </w:p>
+          <w:p>
+            <w:pPr>
+              <w:jc w:val="center"/>
+            </w:pPr>
+            <w:r>
+              <w:t>5-10</w:t>
+            </w:r>
+          </w:p>
+          <w:p>
+            <w:pPr>
+              <w:jc w:val="center"/>
+            </w:pPr>
+            <w:r>
+              <w:t>6-9</w:t>
+            </w:r>
+          </w:p>
+          <w:p>
+            <w:pPr>
+              <w:jc w:val="center"/>
+            </w:pPr>
+            <w:r>
+              <w:t>6-9</w:t>
+            </w:r>
+          </w:p>
+          <w:p>
+            <w:pPr>
+              <w:jc w:val="center"/>
+            </w:pPr>
+            <w:r>
+              <w:t>8-11</w:t>
+            </w:r>
+          </w:p>
+          <w:p>
+            <w:pPr>
+              <w:jc w:val="center"/>
+            </w:pPr>
+            <w:r>
+              <w:t>5-10</w:t>
+            </w:r>
+          </w:p>
+          <w:p>
+            <w:pPr>
+              <w:jc w:val="center"/>
+            </w:pPr>
+            <w:r>
+              <w:t>8-13</w:t>
+            </w:r>
+          </w:p>
+          <w:p>
+            <w:pPr>
+              <w:jc w:val="center"/>
+            </w:pPr>
+            <w:r>
+              <w:t>5-10</w:t>
+            </w:r>
+          </w:p>
+          <w:p>
+            <w:pPr>
+              <w:jc w:val="center"/>
+            </w:pPr>
+            <w:r>
+              <w:t>5-10</w:t>
+            </w:r>
+          </w:p>
+          <w:p>
+            <w:pPr>
+              <w:jc w:val="center"/>
+            </w:pPr>
+            <w:r>
+              <w:t>5-10</w:t>
+            </w:r>
+          </w:p>
+          <w:p>
+            <w:pPr>
+              <w:jc w:val="center"/>
+            </w:pPr>
+            <w:r>
+              <w:lastRenderedPageBreak/>
+              <w:t>10</w:t>
+            </w:r>
+          </w:p>
+          <w:p>
+            <w:pPr>
+              <w:jc w:val="center"/>
+            </w:pPr>
+            <w:r>
+              <w:t>5-10</w:t>
+            </w:r>
+          </w:p>
+        </w:tc>
+      </w:tr>
+      <w:tr>
+        <w:trPr>
+          <w:trHeight w:val="410"/>
+        </w:trPr>
+        <w:tc>
+          <w:tcPr>
+            <w:tcW w:w="3710" w:type="dxa"/>
+          </w:tcPr>
+          <w:p>
+            <w:pPr>
+              <w:jc w:val="center"/>
+            </w:pPr>
+            <w:r>
+              <w:lastRenderedPageBreak/>
+              <w:t>Route 22 – Viridian</w:t>
+            </w:r>
+            <w:r>
+              <w:sym w:font="Wingdings" w:char="F0E0"/>
+            </w:r>
+            <w:r>
+              <w:t xml:space="preserve"> Elite Four</w:t>
+            </w:r>
+          </w:p>
+        </w:tc>
+        <w:tc>
+          <w:tcPr>
+            <w:tcW w:w="3711" w:type="dxa"/>
+          </w:tcPr>
+          <w:p>
+            <w:pPr>
+              <w:jc w:val="center"/>
+            </w:pPr>
+            <w:proofErr w:type="spellStart"/>
+            <w:r>
+              <w:t>Phanphy</w:t>
+            </w:r>
+            <w:proofErr w:type="spellEnd"/>
+            <w:r>
+              <w:t xml:space="preserve"> – 10%</w:t>
+            </w:r>
+          </w:p>
+          <w:p>
+            <w:pPr>
+              <w:jc w:val="center"/>
+            </w:pPr>
+            <w:proofErr w:type="spellStart"/>
+            <w:r>
+              <w:t>Mankey</w:t>
+            </w:r>
+            <w:proofErr w:type="spellEnd"/>
+            <w:r>
+              <w:t xml:space="preserve"> – 10% </w:t>
+            </w:r>
+          </w:p>
+          <w:p>
+            <w:pPr>
+              <w:jc w:val="center"/>
+            </w:pPr>
+            <w:proofErr w:type="spellStart"/>
+            <w:r>
+              <w:t>NidoranM</w:t>
+            </w:r>
+            <w:proofErr w:type="spellEnd"/>
+            <w:r>
+              <w:t xml:space="preserve"> – 20%</w:t>
+            </w:r>
+          </w:p>
+          <w:p>
+            <w:pPr>
+              <w:jc w:val="center"/>
+            </w:pPr>
+            <w:proofErr w:type="spellStart"/>
+            <w:r>
+              <w:t>NidoranF</w:t>
+            </w:r>
+            <w:proofErr w:type="spellEnd"/>
+            <w:r>
+              <w:t>- 20%</w:t>
+            </w:r>
+          </w:p>
+          <w:p>
+            <w:pPr>
+              <w:jc w:val="center"/>
+            </w:pPr>
+            <w:proofErr w:type="spellStart"/>
+            <w:r>
+              <w:t>Pidgey</w:t>
+            </w:r>
+            <w:proofErr w:type="spellEnd"/>
+            <w:r>
+              <w:t xml:space="preserve"> – 20%</w:t>
+            </w:r>
+          </w:p>
+          <w:p>
+            <w:pPr>
+              <w:jc w:val="center"/>
+            </w:pPr>
+            <w:proofErr w:type="spellStart"/>
+            <w:r>
+              <w:t>Ratata</w:t>
+            </w:r>
+            <w:proofErr w:type="spellEnd"/>
+            <w:r>
+              <w:t xml:space="preserve"> – 20%</w:t>
+            </w:r>
+          </w:p>
+        </w:tc>
+        <w:tc>
+          <w:tcPr>
+            <w:tcW w:w="3711" w:type="dxa"/>
+          </w:tcPr>
+          <w:p>
+            <w:pPr>
+              <w:jc w:val="center"/>
+            </w:pPr>
+            <w:r>
+              <w:t>4-6</w:t>
+            </w:r>
+          </w:p>
+          <w:p>
+            <w:pPr>
+              <w:jc w:val="center"/>
+            </w:pPr>
+            <w:r>
+              <w:t>4-6</w:t>
+            </w:r>
+          </w:p>
+          <w:p>
+            <w:pPr>
+              <w:jc w:val="center"/>
+            </w:pPr>
+            <w:r>
+              <w:t>3-7</w:t>
+            </w:r>
+          </w:p>
+          <w:p>
+            <w:pPr>
+              <w:jc w:val="center"/>
+            </w:pPr>
+            <w:r>
+              <w:t>3-7</w:t>
+            </w:r>
+          </w:p>
+          <w:p>
+            <w:pPr>
+              <w:jc w:val="center"/>
+            </w:pPr>
+            <w:r>
+              <w:t>3-7</w:t>
+            </w:r>
+          </w:p>
+          <w:p>
+            <w:pPr>
+              <w:jc w:val="center"/>
+            </w:pPr>
+            <w:r>
+              <w:t>3-7</w:t>
+            </w:r>
+          </w:p>
+        </w:tc>
+      </w:tr>
+      <w:tr>
+        <w:trPr>
+          <w:trHeight w:val="387"/>
+        </w:trPr>
+        <w:tc>
+          <w:tcPr>
+            <w:tcW w:w="3710" w:type="dxa"/>
+          </w:tcPr>
+          <w:p>
+            <w:pPr>
+              <w:jc w:val="center"/>
+            </w:pPr>
+            <w:r>
+              <w:t>Route 3</w:t>
+            </w:r>
+          </w:p>
+          <w:p>
+            <w:pPr>
+              <w:jc w:val="center"/>
+            </w:pPr>
+            <w:r>
+              <w:t>(</w:t>
+            </w:r>
+            <w:proofErr w:type="spellStart"/>
+            <w:r>
+              <w:t>Shrewdt</w:t>
+            </w:r>
+            <w:proofErr w:type="spellEnd"/>
+            <w:r>
+              <w:t xml:space="preserve"> set to Squirtle)</w:t>
+            </w:r>
+          </w:p>
+        </w:tc>
+        <w:tc>
+          <w:tcPr>
+            <w:tcW w:w="3711" w:type="dxa"/>
+          </w:tcPr>
+          <w:p>
+            <w:pPr>
+              <w:jc w:val="center"/>
+            </w:pPr>
+            <w:proofErr w:type="spellStart"/>
+            <w:r>
+              <w:t>Spearow</w:t>
+            </w:r>
+            <w:proofErr w:type="spellEnd"/>
+            <w:r>
+              <w:t xml:space="preserve"> – 30%</w:t>
+            </w:r>
+          </w:p>
+          <w:p>
+            <w:pPr>
+              <w:jc w:val="center"/>
+            </w:pPr>
+            <w:proofErr w:type="spellStart"/>
+            <w:r>
+              <w:t>Jigglypuff</w:t>
+            </w:r>
+            <w:proofErr w:type="spellEnd"/>
+            <w:r>
+              <w:t xml:space="preserve"> – 14%</w:t>
+            </w:r>
+          </w:p>
+          <w:p>
+            <w:pPr>
+              <w:jc w:val="center"/>
+            </w:pPr>
+            <w:proofErr w:type="spellStart"/>
+            <w:r>
+              <w:t>Sandshrew</w:t>
+            </w:r>
+            <w:proofErr w:type="spellEnd"/>
+            <w:r>
+              <w:t xml:space="preserve"> – 24%</w:t>
+            </w:r>
+          </w:p>
+          <w:p>
+            <w:pPr>
+              <w:jc w:val="center"/>
+            </w:pPr>
+            <w:proofErr w:type="spellStart"/>
+            <w:r>
+              <w:t>Munchlax</w:t>
+            </w:r>
+            <w:proofErr w:type="spellEnd"/>
+            <w:r>
+              <w:t xml:space="preserve"> – 2%</w:t>
+            </w:r>
+          </w:p>
+          <w:p>
+            <w:pPr>
+              <w:jc w:val="center"/>
+            </w:pPr>
+            <w:proofErr w:type="spellStart"/>
+            <w:r>
+              <w:t>Shrewdt</w:t>
+            </w:r>
+            <w:proofErr w:type="spellEnd"/>
+            <w:r>
+              <w:t xml:space="preserve"> – 15%</w:t>
+            </w:r>
+          </w:p>
+          <w:p>
+            <w:pPr>
+              <w:jc w:val="center"/>
+            </w:pPr>
+            <w:proofErr w:type="spellStart"/>
+            <w:r>
+              <w:t>Phanphy</w:t>
+            </w:r>
+            <w:proofErr w:type="spellEnd"/>
+            <w:r>
+              <w:t xml:space="preserve"> -15%</w:t>
+            </w:r>
+          </w:p>
+        </w:tc>
+        <w:tc>
+          <w:tcPr>
+            <w:tcW w:w="3711" w:type="dxa"/>
+          </w:tcPr>
+          <w:p>
+            <w:pPr>
+              <w:jc w:val="center"/>
+            </w:pPr>
+            <w:r>
+              <w:t>11-15</w:t>
+            </w:r>
+          </w:p>
+          <w:p>
+            <w:pPr>
+              <w:jc w:val="center"/>
+            </w:pPr>
+            <w:r>
+              <w:t>11-15</w:t>
+            </w:r>
+          </w:p>
+          <w:p>
+            <w:pPr>
+              <w:jc w:val="center"/>
+            </w:pPr>
+            <w:r>
+              <w:t>11-16</w:t>
+            </w:r>
+          </w:p>
+          <w:p>
+            <w:pPr>
+              <w:jc w:val="center"/>
+            </w:pPr>
+            <w:r>
+              <w:t>15-18</w:t>
+            </w:r>
+          </w:p>
+          <w:p>
+            <w:pPr>
+              <w:jc w:val="center"/>
+            </w:pPr>
+            <w:r>
+              <w:t>11-15</w:t>
+            </w:r>
+          </w:p>
+          <w:p>
+            <w:pPr>
+              <w:jc w:val="center"/>
+            </w:pPr>
+            <w:r>
+              <w:t>12-16</w:t>
+            </w:r>
+          </w:p>
+        </w:tc>
+      </w:tr>
+      <w:tr>
+        <w:trPr>
+          <w:trHeight w:val="410"/>
+        </w:trPr>
+        <w:tc>
+          <w:tcPr>
+            <w:tcW w:w="3710" w:type="dxa"/>
+          </w:tcPr>
+          <w:p>
+            <w:pPr>
+              <w:jc w:val="center"/>
+            </w:pPr>
+            <w:r>
+              <w:t>Route 4</w:t>
+            </w:r>
+          </w:p>
+          <w:p>
+            <w:pPr>
+              <w:jc w:val="center"/>
+            </w:pPr>
+            <w:r>
+              <w:t>(</w:t>
+            </w:r>
+            <w:proofErr w:type="spellStart"/>
+            <w:r>
+              <w:t>Smileaf</w:t>
+            </w:r>
+            <w:proofErr w:type="spellEnd"/>
+            <w:r>
+              <w:t xml:space="preserve"> set to Bulbasaur)</w:t>
+            </w:r>
+          </w:p>
+          <w:p>
+            <w:pPr>
+              <w:jc w:val="center"/>
+            </w:pPr>
+            <w:r>
+              <w:t>(Good Rod needs work)</w:t>
+            </w:r>
+          </w:p>
+        </w:tc>
+        <w:tc>
+          <w:tcPr>
+            <w:tcW w:w="3711" w:type="dxa"/>
+          </w:tcPr>
+          <w:p>
+            <w:pPr>
+              <w:jc w:val="center"/>
+            </w:pPr>
+            <w:proofErr w:type="spellStart"/>
+            <w:r>
+              <w:t>Ratata</w:t>
+            </w:r>
+            <w:proofErr w:type="spellEnd"/>
+            <w:r>
+              <w:t xml:space="preserve"> – 20%</w:t>
+            </w:r>
+          </w:p>
+          <w:p>
+            <w:pPr>
+              <w:jc w:val="center"/>
+            </w:pPr>
+            <w:proofErr w:type="spellStart"/>
+            <w:r>
+              <w:t>Spearow</w:t>
+            </w:r>
+            <w:proofErr w:type="spellEnd"/>
+            <w:r>
+              <w:t xml:space="preserve"> – 20%</w:t>
+            </w:r>
+          </w:p>
+          <w:p>
+            <w:pPr>
+              <w:jc w:val="center"/>
+            </w:pPr>
+            <w:proofErr w:type="spellStart"/>
+            <w:r>
+              <w:t>Ekans</w:t>
+            </w:r>
+            <w:proofErr w:type="spellEnd"/>
+            <w:r>
+              <w:t xml:space="preserve"> – 15%</w:t>
+            </w:r>
+          </w:p>
+          <w:p>
+            <w:pPr>
+              <w:jc w:val="center"/>
+            </w:pPr>
+            <w:proofErr w:type="spellStart"/>
+            <w:r>
+              <w:t>Sandshrew</w:t>
+            </w:r>
+            <w:proofErr w:type="spellEnd"/>
+            <w:r>
+              <w:t>- 15%</w:t>
+            </w:r>
+          </w:p>
+          <w:p>
+            <w:pPr>
+              <w:jc w:val="center"/>
+            </w:pPr>
+            <w:proofErr w:type="spellStart"/>
+            <w:r>
+              <w:t>Mankey</w:t>
+            </w:r>
+            <w:proofErr w:type="spellEnd"/>
+            <w:r>
+              <w:t xml:space="preserve"> – 15%</w:t>
+            </w:r>
+          </w:p>
+          <w:p>
+            <w:pPr>
+              <w:jc w:val="center"/>
+            </w:pPr>
+            <w:proofErr w:type="spellStart"/>
+            <w:r>
+              <w:t>Smileaf</w:t>
+            </w:r>
+            <w:proofErr w:type="spellEnd"/>
+            <w:r>
+              <w:t xml:space="preserve"> – 15%</w:t>
+            </w:r>
+          </w:p>
+          <w:p>
+            <w:pPr>
+              <w:jc w:val="center"/>
+            </w:pPr>
+            <w:r>
+              <w:t>Surfing:</w:t>
+            </w:r>
+          </w:p>
+          <w:p>
+            <w:pPr>
+              <w:jc w:val="center"/>
+            </w:pPr>
+            <w:proofErr w:type="spellStart"/>
+            <w:r>
+              <w:t>Tentacool</w:t>
+            </w:r>
+            <w:proofErr w:type="spellEnd"/>
+            <w:r>
+              <w:t xml:space="preserve"> 100%</w:t>
+            </w:r>
+          </w:p>
+          <w:p>
+            <w:pPr>
+              <w:jc w:val="center"/>
+            </w:pPr>
+            <w:proofErr w:type="spellStart"/>
+            <w:r>
+              <w:t>OldRod</w:t>
+            </w:r>
+            <w:proofErr w:type="spellEnd"/>
+            <w:r>
+              <w:t>:</w:t>
+            </w:r>
+          </w:p>
+          <w:p>
+            <w:pPr>
+              <w:jc w:val="center"/>
+            </w:pPr>
+            <w:proofErr w:type="spellStart"/>
+            <w:r>
+              <w:t>Magikarp</w:t>
+            </w:r>
+            <w:proofErr w:type="spellEnd"/>
+            <w:r>
+              <w:t xml:space="preserve"> 100%</w:t>
+            </w:r>
+          </w:p>
+          <w:p>
+            <w:pPr>
+              <w:jc w:val="center"/>
+            </w:pPr>
+            <w:r>
+              <w:t>Good Rod:</w:t>
+            </w:r>
+          </w:p>
+          <w:p>
+            <w:pPr>
+              <w:jc w:val="center"/>
+            </w:pPr>
+            <w:proofErr w:type="spellStart"/>
+            <w:r>
+              <w:t>Horsea</w:t>
+            </w:r>
+            <w:proofErr w:type="spellEnd"/>
+            <w:r>
+              <w:t xml:space="preserve"> -35%</w:t>
+            </w:r>
+          </w:p>
+          <w:p>
+            <w:pPr>
+              <w:jc w:val="center"/>
+            </w:pPr>
+            <w:proofErr w:type="spellStart"/>
+            <w:r>
+              <w:t>Krabby</w:t>
+            </w:r>
+            <w:proofErr w:type="spellEnd"/>
+            <w:r>
+              <w:t xml:space="preserve"> -25%</w:t>
+            </w:r>
+          </w:p>
+          <w:p>
+            <w:pPr>
+              <w:jc w:val="center"/>
+            </w:pPr>
+            <w:proofErr w:type="spellStart"/>
+            <w:r>
+              <w:t>Magikarp</w:t>
+            </w:r>
+            <w:proofErr w:type="spellEnd"/>
+            <w:r>
+              <w:t xml:space="preserve"> -25%</w:t>
+            </w:r>
+          </w:p>
+          <w:p>
+            <w:pPr>
+              <w:jc w:val="center"/>
+            </w:pPr>
+            <w:proofErr w:type="spellStart"/>
+            <w:r>
+              <w:t>Shellimander</w:t>
+            </w:r>
+            <w:proofErr w:type="spellEnd"/>
+            <w:r>
+              <w:t xml:space="preserve"> -15%</w:t>
+            </w:r>
+          </w:p>
+          <w:p>
+            <w:pPr>
+              <w:jc w:val="center"/>
+            </w:pPr>
+            <w:proofErr w:type="spellStart"/>
+            <w:r>
+              <w:t>SuperRod</w:t>
+            </w:r>
+            <w:proofErr w:type="spellEnd"/>
+            <w:r>
+              <w:t>:</w:t>
+            </w:r>
+          </w:p>
+          <w:p>
+            <w:pPr>
+              <w:jc w:val="center"/>
+            </w:pPr>
+            <w:proofErr w:type="spellStart"/>
+            <w:r>
+              <w:t>Gyarados</w:t>
+            </w:r>
+            <w:proofErr w:type="spellEnd"/>
+            <w:r>
+              <w:t xml:space="preserve"> – 15%</w:t>
+            </w:r>
+          </w:p>
+          <w:p>
+            <w:pPr>
+              <w:jc w:val="center"/>
+            </w:pPr>
+            <w:proofErr w:type="spellStart"/>
+            <w:r>
+              <w:t>Horsea</w:t>
+            </w:r>
+            <w:proofErr w:type="spellEnd"/>
+            <w:r>
+              <w:t xml:space="preserve"> – 45%</w:t>
+            </w:r>
+          </w:p>
+          <w:p>
+            <w:pPr>
+              <w:jc w:val="center"/>
+            </w:pPr>
+            <w:r>
+              <w:t>Slowpoke</w:t>
+            </w:r>
+            <w:r>
+              <w:t xml:space="preserve"> – 40%</w:t>
+            </w:r>
+          </w:p>
+        </w:tc>
+        <w:tc>
+          <w:tcPr>
+            <w:tcW w:w="3711" w:type="dxa"/>
+          </w:tcPr>
+          <w:p>
+            <w:pPr>
+              <w:jc w:val="center"/>
+            </w:pPr>
+            <w:r>
+              <w:t>1</w:t>
+            </w:r>
+            <w:r>
+              <w:t>2-16</w:t>
+            </w:r>
+          </w:p>
+          <w:p>
+            <w:pPr>
+              <w:jc w:val="center"/>
+            </w:pPr>
+            <w:r>
+              <w:t>12-16</w:t>
+            </w:r>
+          </w:p>
+          <w:p>
+            <w:pPr>
+              <w:jc w:val="center"/>
+            </w:pPr>
+            <w:r>
+              <w:t>1</w:t>
+            </w:r>
+            <w:r>
+              <w:t>2-15</w:t>
+            </w:r>
+          </w:p>
+          <w:p>
+            <w:pPr>
+              <w:jc w:val="center"/>
+            </w:pPr>
+            <w:r>
+              <w:t>12-16</w:t>
+            </w:r>
+          </w:p>
+          <w:p>
+            <w:pPr>
+              <w:jc w:val="center"/>
+            </w:pPr>
+            <w:r>
+              <w:t>12-16</w:t>
+            </w:r>
+          </w:p>
+          <w:p>
+            <w:pPr>
+              <w:jc w:val="center"/>
+            </w:pPr>
+            <w:r>
+              <w:t>1</w:t>
+            </w:r>
+            <w:r>
+              <w:t>2-17</w:t>
+            </w:r>
+          </w:p>
+          <w:p>
+            <w:pPr>
+              <w:jc w:val="center"/>
+            </w:pPr>
+          </w:p>
+          <w:p>
+            <w:pPr>
+              <w:jc w:val="center"/>
+            </w:pPr>
+            <w:r>
+              <w:t>35-45</w:t>
+            </w:r>
+          </w:p>
+          <w:p>
+            <w:pPr>
+              <w:jc w:val="center"/>
+            </w:pPr>
+          </w:p>
+          <w:p>
+            <w:pPr>
+              <w:jc w:val="center"/>
+            </w:pPr>
+            <w:r>
+              <w:t>18-28</w:t>
+            </w:r>
+          </w:p>
+          <w:p>
+            <w:pPr>
+              <w:jc w:val="center"/>
+            </w:pPr>
+          </w:p>
+          <w:p>
+            <w:pPr>
+              <w:jc w:val="center"/>
+            </w:pPr>
+            <w:r>
+              <w:t>22-32</w:t>
+            </w:r>
+          </w:p>
+          <w:p>
+            <w:pPr>
+              <w:jc w:val="center"/>
+            </w:pPr>
+            <w:r>
+              <w:t>22-32</w:t>
+            </w:r>
+          </w:p>
+          <w:p>
+            <w:pPr>
+              <w:jc w:val="center"/>
+            </w:pPr>
+            <w:r>
+              <w:t>18-34</w:t>
+            </w:r>
+          </w:p>
+          <w:p>
+            <w:pPr>
+              <w:jc w:val="center"/>
+            </w:pPr>
+            <w:r>
+              <w:t>28-36</w:t>
+            </w:r>
+          </w:p>
+          <w:p>
+            <w:pPr>
+              <w:jc w:val="center"/>
+            </w:pPr>
+          </w:p>
+          <w:p>
+            <w:pPr>
+              <w:jc w:val="center"/>
+            </w:pPr>
+            <w:r>
+              <w:t>35-45</w:t>
+            </w:r>
+          </w:p>
+          <w:p>
+            <w:pPr>
+              <w:jc w:val="center"/>
+            </w:pPr>
+            <w:r>
+              <w:t>33-42</w:t>
+            </w:r>
+          </w:p>
+          <w:p>
+            <w:pPr>
+              <w:jc w:val="center"/>
+            </w:pPr>
+            <w:r>
+              <w:t>34-42</w:t>
+            </w:r>
+          </w:p>
+        </w:tc>
+      </w:tr>
+      <w:tr>
+        <w:trPr>
+          <w:trHeight w:val="387"/>
+        </w:trPr>
+        <w:tc>
+          <w:tcPr>
+            <w:tcW w:w="3710" w:type="dxa"/>
+          </w:tcPr>
+          <w:p>
+            <w:pPr>
+              <w:tabs>
+                <w:tab w:val="center" w:pos="1747"/>
+                <w:tab w:val="left" w:pos="2505"/>
+              </w:tabs>
+            </w:pPr>
+            <w:r>
+              <w:tab/>
+            </w:r>
+            <w:r>
+              <w:t>Route 5</w:t>
+            </w:r>
+            <w:r>
+              <w:tab/>
+            </w:r>
+          </w:p>
+          <w:p>
+            <w:pPr>
+              <w:tabs>
+                <w:tab w:val="center" w:pos="1747"/>
+                <w:tab w:val="left" w:pos="2505"/>
+              </w:tabs>
+              <w:jc w:val="center"/>
+            </w:pPr>
+            <w:r>
+              <w:t>(</w:t>
+            </w:r>
+            <w:proofErr w:type="spellStart"/>
+            <w:r>
+              <w:t>Cardler</w:t>
+            </w:r>
+            <w:proofErr w:type="spellEnd"/>
+            <w:r>
+              <w:t xml:space="preserve"> set to </w:t>
+            </w:r>
+            <w:proofErr w:type="spellStart"/>
+            <w:r>
+              <w:t>Spearow</w:t>
+            </w:r>
+            <w:proofErr w:type="spellEnd"/>
+            <w:r>
+              <w:t>)</w:t>
+            </w:r>
+          </w:p>
+          <w:p>
+            <w:pPr>
+              <w:tabs>
+                <w:tab w:val="center" w:pos="1747"/>
+                <w:tab w:val="left" w:pos="2505"/>
+              </w:tabs>
+              <w:jc w:val="center"/>
+            </w:pPr>
+            <w:r>
+              <w:t>(</w:t>
+            </w:r>
+            <w:proofErr w:type="spellStart"/>
+            <w:r>
+              <w:t>Espurr</w:t>
+            </w:r>
+            <w:proofErr w:type="spellEnd"/>
+            <w:r>
+              <w:t xml:space="preserve"> set to </w:t>
+            </w:r>
+            <w:proofErr w:type="spellStart"/>
+            <w:r>
+              <w:t>Ekans</w:t>
+            </w:r>
+            <w:proofErr w:type="spellEnd"/>
+            <w:r>
+              <w:t>)</w:t>
+            </w:r>
+          </w:p>
+          <w:p>
+            <w:pPr>
+              <w:tabs>
+                <w:tab w:val="center" w:pos="1747"/>
+                <w:tab w:val="left" w:pos="2505"/>
+              </w:tabs>
+              <w:jc w:val="center"/>
+            </w:pPr>
+            <w:r>
+              <w:t>(Over 100 Percent)</w:t>
+            </w:r>
+          </w:p>
+        </w:tc>
+        <w:tc>
+          <w:tcPr>
+            <w:tcW w:w="3711" w:type="dxa"/>
+          </w:tcPr>
+          <w:p>
+            <w:pPr>
+              <w:jc w:val="center"/>
+            </w:pPr>
+            <w:proofErr w:type="spellStart"/>
+            <w:r>
+              <w:t>Pidgey</w:t>
+            </w:r>
+            <w:proofErr w:type="spellEnd"/>
+            <w:r>
+              <w:t xml:space="preserve"> -30%</w:t>
+            </w:r>
+          </w:p>
+          <w:p>
+            <w:pPr>
+              <w:jc w:val="center"/>
+            </w:pPr>
+            <w:proofErr w:type="spellStart"/>
+            <w:r>
+              <w:t>Cardler</w:t>
+            </w:r>
+            <w:proofErr w:type="spellEnd"/>
+            <w:r>
+              <w:t xml:space="preserve"> – 20%</w:t>
+            </w:r>
+          </w:p>
+          <w:p>
+            <w:pPr>
+              <w:jc w:val="center"/>
+            </w:pPr>
+            <w:proofErr w:type="spellStart"/>
+            <w:r>
+              <w:t>Meowth</w:t>
+            </w:r>
+            <w:proofErr w:type="spellEnd"/>
+            <w:r>
+              <w:t xml:space="preserve"> -20%</w:t>
+            </w:r>
+          </w:p>
+          <w:p>
+            <w:pPr>
+              <w:jc w:val="center"/>
+            </w:pPr>
+            <w:proofErr w:type="spellStart"/>
+            <w:r>
+              <w:t>Oddish</w:t>
+            </w:r>
+            <w:proofErr w:type="spellEnd"/>
+            <w:r>
+              <w:t xml:space="preserve"> – 20%</w:t>
+            </w:r>
+          </w:p>
+          <w:p>
+            <w:pPr>
+              <w:jc w:val="center"/>
+            </w:pPr>
+            <w:proofErr w:type="spellStart"/>
+            <w:r>
+              <w:t>Bellsprout</w:t>
+            </w:r>
+            <w:proofErr w:type="spellEnd"/>
+            <w:r>
+              <w:t xml:space="preserve"> – 20%</w:t>
+            </w:r>
+          </w:p>
+          <w:p>
+            <w:pPr>
+              <w:jc w:val="center"/>
+            </w:pPr>
+            <w:proofErr w:type="spellStart"/>
+            <w:r>
+              <w:t>Munchlax</w:t>
+            </w:r>
+            <w:proofErr w:type="spellEnd"/>
+            <w:r>
+              <w:t xml:space="preserve"> – </w:t>
+            </w:r>
+            <w:r>
+              <w:t>2</w:t>
+            </w:r>
+            <w:r>
+              <w:t>%</w:t>
+            </w:r>
+          </w:p>
+          <w:p>
+            <w:pPr>
+              <w:jc w:val="center"/>
+            </w:pPr>
+            <w:proofErr w:type="spellStart"/>
+            <w:r>
+              <w:t>Espurr</w:t>
+            </w:r>
+            <w:proofErr w:type="spellEnd"/>
+            <w:r>
+              <w:t xml:space="preserve"> – </w:t>
+            </w:r>
+            <w:r>
+              <w:t>8</w:t>
+            </w:r>
+            <w:r>
+              <w:t>%</w:t>
+            </w:r>
+          </w:p>
+        </w:tc>
+        <w:tc>
+          <w:tcPr>
+            <w:tcW w:w="3711" w:type="dxa"/>
+          </w:tcPr>
+          <w:p>
+            <w:pPr>
+              <w:jc w:val="center"/>
+            </w:pPr>
+            <w:r>
+              <w:t>18-24</w:t>
+            </w:r>
+          </w:p>
+          <w:p>
+            <w:pPr>
+              <w:jc w:val="center"/>
+            </w:pPr>
+            <w:r>
+              <w:t>18-24</w:t>
+            </w:r>
+          </w:p>
+          <w:p>
+            <w:pPr>
+              <w:jc w:val="center"/>
+            </w:pPr>
+            <w:r>
+              <w:t>18-24</w:t>
+            </w:r>
+          </w:p>
+          <w:p>
+            <w:pPr>
+              <w:jc w:val="center"/>
+            </w:pPr>
+            <w:r>
+              <w:t>18-24</w:t>
+            </w:r>
+          </w:p>
+          <w:p>
+            <w:pPr>
+              <w:jc w:val="center"/>
+            </w:pPr>
+            <w:r>
+              <w:t>18-24</w:t>
+            </w:r>
+          </w:p>
+          <w:p>
+            <w:pPr>
+              <w:jc w:val="center"/>
+            </w:pPr>
+            <w:r>
+              <w:t>25-26</w:t>
+            </w:r>
+          </w:p>
+          <w:p>
+            <w:pPr>
+              <w:jc w:val="center"/>
+            </w:pPr>
+            <w:r>
+              <w:t>20-24</w:t>
+            </w:r>
+          </w:p>
+        </w:tc>
+      </w:tr>
+      <w:tr>
+        <w:trPr>
+          <w:trHeight w:val="387"/>
+        </w:trPr>
+        <w:tc>
+          <w:tcPr>
+            <w:tcW w:w="3710" w:type="dxa"/>
+          </w:tcPr>
+          <w:p>
+            <w:pPr>
+              <w:jc w:val="center"/>
+            </w:pPr>
+            <w:r>
+              <w:t>Route 24</w:t>
+            </w:r>
             <w:bookmarkStart w:id="0" w:name="_GoBack"/>
             <w:bookmarkEnd w:id="0"/>
-          </w:p>
-          <w:p>
-            <w:pPr>
-              <w:jc w:val="center"/>
-            </w:pPr>
-            <w:r>
-              <w:t xml:space="preserve">Eternal </w:t>
-            </w:r>
-            <w:proofErr w:type="spellStart"/>
-            <w:r>
-              <w:t>Floette</w:t>
-            </w:r>
-            <w:proofErr w:type="spellEnd"/>
-            <w:r>
-              <w:t xml:space="preserve"> (post game)</w:t>
-            </w:r>
-            <w:r>
-              <w:br/>
-              <w:t>EVENT</w:t>
-            </w:r>
-          </w:p>
-        </w:tc>
-        <w:tc>
-          <w:tcPr>
-            <w:tcW w:w="3711" w:type="dxa"/>
-          </w:tcPr>
-          <w:p>
-            <w:pPr>
-              <w:jc w:val="center"/>
-            </w:pPr>
-            <w:proofErr w:type="spellStart"/>
-            <w:r>
-              <w:t>Weedle</w:t>
-            </w:r>
-            <w:proofErr w:type="spellEnd"/>
-            <w:r>
-              <w:t xml:space="preserve"> -</w:t>
-            </w:r>
-            <w:r>
-              <w:t>20</w:t>
-            </w:r>
-            <w:r>
-              <w:t>%</w:t>
-            </w:r>
-          </w:p>
-          <w:p>
-            <w:pPr>
-              <w:jc w:val="center"/>
-            </w:pPr>
-            <w:proofErr w:type="spellStart"/>
-            <w:r>
-              <w:t>Caterpie</w:t>
-            </w:r>
-            <w:proofErr w:type="spellEnd"/>
-            <w:r>
-              <w:t xml:space="preserve"> – </w:t>
-            </w:r>
-            <w:r>
-              <w:t>20</w:t>
-            </w:r>
-            <w:r>
-              <w:t>%</w:t>
-            </w:r>
-          </w:p>
-          <w:p>
-            <w:pPr>
-              <w:jc w:val="center"/>
-            </w:pPr>
-            <w:proofErr w:type="spellStart"/>
-            <w:r>
-              <w:t>Metapod</w:t>
-            </w:r>
-            <w:proofErr w:type="spellEnd"/>
-            <w:r>
-              <w:t xml:space="preserve"> – 10%</w:t>
-            </w:r>
-          </w:p>
-          <w:p>
-            <w:pPr>
-              <w:jc w:val="center"/>
-            </w:pPr>
-            <w:proofErr w:type="spellStart"/>
-            <w:r>
-              <w:t>Kakuna</w:t>
-            </w:r>
-            <w:proofErr w:type="spellEnd"/>
-            <w:r>
-              <w:t xml:space="preserve"> – 10%</w:t>
-            </w:r>
-          </w:p>
-          <w:p>
-            <w:pPr>
-              <w:jc w:val="center"/>
-            </w:pPr>
-            <w:r>
-              <w:t>Pikachu</w:t>
-            </w:r>
-            <w:r>
-              <w:t xml:space="preserve"> – 2%</w:t>
-            </w:r>
-          </w:p>
-          <w:p>
-            <w:pPr>
-              <w:jc w:val="center"/>
-            </w:pPr>
-            <w:proofErr w:type="spellStart"/>
-            <w:r>
-              <w:t>Pidgey</w:t>
-            </w:r>
-            <w:proofErr w:type="spellEnd"/>
-            <w:r>
-              <w:t xml:space="preserve"> -15%</w:t>
-            </w:r>
-          </w:p>
-          <w:p>
-            <w:pPr>
-              <w:jc w:val="center"/>
-            </w:pPr>
-            <w:proofErr w:type="spellStart"/>
-            <w:r>
-              <w:t>Pideotto</w:t>
-            </w:r>
-            <w:proofErr w:type="spellEnd"/>
-            <w:r>
-              <w:t xml:space="preserve"> -</w:t>
-            </w:r>
-            <w:r>
-              <w:t>4</w:t>
-            </w:r>
-            <w:r>
-              <w:t>%</w:t>
-            </w:r>
-          </w:p>
-          <w:p>
-            <w:pPr>
-              <w:jc w:val="center"/>
-            </w:pPr>
-            <w:proofErr w:type="spellStart"/>
-            <w:r>
-              <w:t>HootHoot</w:t>
-            </w:r>
-            <w:proofErr w:type="spellEnd"/>
-            <w:r>
-              <w:t xml:space="preserve"> -</w:t>
-            </w:r>
-            <w:r>
-              <w:t>10</w:t>
-            </w:r>
-            <w:r>
-              <w:t>%</w:t>
-            </w:r>
-          </w:p>
-          <w:p>
-            <w:pPr>
-              <w:jc w:val="center"/>
-            </w:pPr>
-            <w:proofErr w:type="spellStart"/>
-            <w:r>
-              <w:t>Cardler</w:t>
-            </w:r>
-            <w:proofErr w:type="spellEnd"/>
-            <w:r>
-              <w:t xml:space="preserve"> – 5%</w:t>
-            </w:r>
-          </w:p>
-          <w:p>
-            <w:pPr>
-              <w:jc w:val="center"/>
-            </w:pPr>
-            <w:proofErr w:type="spellStart"/>
-            <w:r>
-              <w:t>Stangly</w:t>
-            </w:r>
-            <w:proofErr w:type="spellEnd"/>
-            <w:r>
-              <w:t xml:space="preserve"> – 5%</w:t>
-            </w:r>
-          </w:p>
-          <w:p>
-            <w:pPr>
-              <w:jc w:val="center"/>
-            </w:pPr>
-            <w:proofErr w:type="spellStart"/>
-            <w:r>
-              <w:lastRenderedPageBreak/>
-              <w:t>Pineco</w:t>
-            </w:r>
-            <w:proofErr w:type="spellEnd"/>
-            <w:r>
-              <w:t xml:space="preserve"> – </w:t>
-            </w:r>
-            <w:r>
-              <w:t>4</w:t>
-            </w:r>
-            <w:r>
-              <w:t>%</w:t>
-            </w:r>
-          </w:p>
-          <w:p>
-            <w:pPr>
-              <w:jc w:val="center"/>
-            </w:pPr>
-            <w:proofErr w:type="spellStart"/>
-            <w:r>
-              <w:t>Smileaf</w:t>
-            </w:r>
-            <w:proofErr w:type="spellEnd"/>
-            <w:r>
-              <w:t xml:space="preserve"> – 10</w:t>
-            </w:r>
-            <w:r>
-              <w:t>%</w:t>
-            </w:r>
-          </w:p>
-        </w:tc>
-        <w:tc>
-          <w:tcPr>
-            <w:tcW w:w="3711" w:type="dxa"/>
-          </w:tcPr>
-          <w:p>
-            <w:pPr>
-              <w:jc w:val="center"/>
-            </w:pPr>
-            <w:r>
-              <w:lastRenderedPageBreak/>
-              <w:t>5-10</w:t>
-            </w:r>
-          </w:p>
-          <w:p>
-            <w:pPr>
-              <w:jc w:val="center"/>
-            </w:pPr>
-            <w:r>
-              <w:t>5-10</w:t>
-            </w:r>
-          </w:p>
-          <w:p>
-            <w:pPr>
-              <w:jc w:val="center"/>
-            </w:pPr>
-            <w:r>
-              <w:t>6-9</w:t>
-            </w:r>
-          </w:p>
-          <w:p>
-            <w:pPr>
-              <w:jc w:val="center"/>
-            </w:pPr>
-            <w:r>
-              <w:t>6-9</w:t>
-            </w:r>
-          </w:p>
-          <w:p>
-            <w:pPr>
-              <w:jc w:val="center"/>
-            </w:pPr>
-            <w:r>
-              <w:t>8-11</w:t>
-            </w:r>
-          </w:p>
-          <w:p>
-            <w:pPr>
-              <w:jc w:val="center"/>
-            </w:pPr>
-            <w:r>
-              <w:t>5-10</w:t>
-            </w:r>
-          </w:p>
-          <w:p>
-            <w:pPr>
-              <w:jc w:val="center"/>
-            </w:pPr>
-            <w:r>
-              <w:t>8-13</w:t>
-            </w:r>
-          </w:p>
-          <w:p>
-            <w:pPr>
-              <w:jc w:val="center"/>
-            </w:pPr>
-            <w:r>
-              <w:t>5-10</w:t>
-            </w:r>
-          </w:p>
-          <w:p>
-            <w:pPr>
-              <w:jc w:val="center"/>
-            </w:pPr>
-            <w:r>
-              <w:t>5-10</w:t>
-            </w:r>
-          </w:p>
-          <w:p>
-            <w:pPr>
-              <w:jc w:val="center"/>
-            </w:pPr>
-            <w:r>
-              <w:t>5-10</w:t>
-            </w:r>
-          </w:p>
-          <w:p>
-            <w:pPr>
-              <w:jc w:val="center"/>
-            </w:pPr>
-            <w:r>
-              <w:lastRenderedPageBreak/>
-              <w:t>10</w:t>
-            </w:r>
-          </w:p>
-          <w:p>
-            <w:pPr>
-              <w:jc w:val="center"/>
-            </w:pPr>
-            <w:r>
-              <w:t>5-10</w:t>
-            </w:r>
-          </w:p>
-        </w:tc>
-      </w:tr>
-      <w:tr>
-        <w:trPr>
-          <w:trHeight w:val="410"/>
-        </w:trPr>
-        <w:tc>
-          <w:tcPr>
-            <w:tcW w:w="3710" w:type="dxa"/>
-          </w:tcPr>
-          <w:p>
-            <w:pPr>
-              <w:jc w:val="center"/>
-            </w:pPr>
-            <w:r>
-              <w:lastRenderedPageBreak/>
-              <w:t>Route 22 – Viridian</w:t>
-            </w:r>
-            <w:r>
-              <w:sym w:font="Wingdings" w:char="F0E0"/>
-            </w:r>
-            <w:r>
-              <w:t xml:space="preserve"> Elite Four</w:t>
-            </w:r>
-          </w:p>
-        </w:tc>
-        <w:tc>
-          <w:tcPr>
-            <w:tcW w:w="3711" w:type="dxa"/>
-          </w:tcPr>
-          <w:p>
-            <w:pPr>
-              <w:jc w:val="center"/>
-            </w:pPr>
-            <w:proofErr w:type="spellStart"/>
-            <w:r>
-              <w:t>Phanphy</w:t>
-            </w:r>
-            <w:proofErr w:type="spellEnd"/>
-            <w:r>
-              <w:t xml:space="preserve"> – 10%</w:t>
-            </w:r>
-          </w:p>
-          <w:p>
-            <w:pPr>
-              <w:jc w:val="center"/>
-            </w:pPr>
-            <w:proofErr w:type="spellStart"/>
-            <w:r>
-              <w:t>Mankey</w:t>
-            </w:r>
-            <w:proofErr w:type="spellEnd"/>
-            <w:r>
-              <w:t xml:space="preserve"> – 10% </w:t>
-            </w:r>
-          </w:p>
-          <w:p>
-            <w:pPr>
-              <w:jc w:val="center"/>
-            </w:pPr>
-            <w:proofErr w:type="spellStart"/>
-            <w:r>
-              <w:t>NidoranM</w:t>
-            </w:r>
-            <w:proofErr w:type="spellEnd"/>
-            <w:r>
-              <w:t xml:space="preserve"> – 20%</w:t>
-            </w:r>
-          </w:p>
-          <w:p>
-            <w:pPr>
-              <w:jc w:val="center"/>
-            </w:pPr>
-            <w:proofErr w:type="spellStart"/>
-            <w:r>
-              <w:t>NidoranF</w:t>
-            </w:r>
-            <w:proofErr w:type="spellEnd"/>
-            <w:r>
-              <w:t>- 20%</w:t>
-            </w:r>
-          </w:p>
-          <w:p>
-            <w:pPr>
-              <w:jc w:val="center"/>
-            </w:pPr>
-            <w:proofErr w:type="spellStart"/>
-            <w:r>
-              <w:t>Pidgey</w:t>
-            </w:r>
-            <w:proofErr w:type="spellEnd"/>
-            <w:r>
-              <w:t xml:space="preserve"> – 20%</w:t>
-            </w:r>
-          </w:p>
-          <w:p>
-            <w:pPr>
-              <w:jc w:val="center"/>
-            </w:pPr>
-            <w:proofErr w:type="spellStart"/>
-            <w:r>
-              <w:t>Ratata</w:t>
-            </w:r>
-            <w:proofErr w:type="spellEnd"/>
-            <w:r>
-              <w:t xml:space="preserve"> – 20%</w:t>
-            </w:r>
-          </w:p>
-        </w:tc>
-        <w:tc>
-          <w:tcPr>
-            <w:tcW w:w="3711" w:type="dxa"/>
-          </w:tcPr>
-          <w:p>
-            <w:pPr>
-              <w:jc w:val="center"/>
-            </w:pPr>
-            <w:r>
-              <w:t>4-6</w:t>
-            </w:r>
-          </w:p>
-          <w:p>
-            <w:pPr>
-              <w:jc w:val="center"/>
-            </w:pPr>
-            <w:r>
-              <w:t>4-6</w:t>
-            </w:r>
-          </w:p>
-          <w:p>
-            <w:pPr>
-              <w:jc w:val="center"/>
-            </w:pPr>
-            <w:r>
-              <w:t>3-7</w:t>
-            </w:r>
-          </w:p>
-          <w:p>
-            <w:pPr>
-              <w:jc w:val="center"/>
-            </w:pPr>
-            <w:r>
-              <w:t>3-7</w:t>
-            </w:r>
-          </w:p>
-          <w:p>
-            <w:pPr>
-              <w:jc w:val="center"/>
-            </w:pPr>
-            <w:r>
-              <w:t>3-7</w:t>
-            </w:r>
-          </w:p>
-          <w:p>
-            <w:pPr>
-              <w:jc w:val="center"/>
-            </w:pPr>
-            <w:r>
-              <w:t>3-7</w:t>
-            </w:r>
-          </w:p>
-        </w:tc>
-      </w:tr>
-      <w:tr>
-        <w:trPr>
-          <w:trHeight w:val="387"/>
-        </w:trPr>
-        <w:tc>
-          <w:tcPr>
-            <w:tcW w:w="3710" w:type="dxa"/>
-          </w:tcPr>
-          <w:p>
-            <w:pPr>
-              <w:jc w:val="center"/>
-            </w:pPr>
-            <w:r>
-              <w:t>Route 3</w:t>
-            </w:r>
-          </w:p>
-        </w:tc>
-        <w:tc>
-          <w:tcPr>
-            <w:tcW w:w="3711" w:type="dxa"/>
-          </w:tcPr>
-          <w:p>
-            <w:pPr>
-              <w:jc w:val="center"/>
-            </w:pPr>
-            <w:proofErr w:type="spellStart"/>
-            <w:r>
-              <w:t>Spearow</w:t>
-            </w:r>
-            <w:proofErr w:type="spellEnd"/>
-            <w:r>
-              <w:t xml:space="preserve"> – 30%</w:t>
-            </w:r>
-          </w:p>
-          <w:p>
-            <w:pPr>
-              <w:jc w:val="center"/>
-            </w:pPr>
-            <w:proofErr w:type="spellStart"/>
-            <w:r>
-              <w:t>Jigglypuff</w:t>
-            </w:r>
-            <w:proofErr w:type="spellEnd"/>
-            <w:r>
-              <w:t xml:space="preserve"> – 14%</w:t>
-            </w:r>
-          </w:p>
-          <w:p>
-            <w:pPr>
-              <w:jc w:val="center"/>
-            </w:pPr>
-            <w:proofErr w:type="spellStart"/>
-            <w:r>
-              <w:t>Sandshrew</w:t>
-            </w:r>
-            <w:proofErr w:type="spellEnd"/>
-            <w:r>
-              <w:t xml:space="preserve"> – 24%</w:t>
-            </w:r>
-          </w:p>
-          <w:p>
-            <w:pPr>
-              <w:jc w:val="center"/>
-            </w:pPr>
-            <w:proofErr w:type="spellStart"/>
-            <w:r>
-              <w:t>Munchlax</w:t>
-            </w:r>
-            <w:proofErr w:type="spellEnd"/>
-            <w:r>
-              <w:t xml:space="preserve"> – 2%</w:t>
-            </w:r>
-          </w:p>
-          <w:p>
-            <w:pPr>
-              <w:jc w:val="center"/>
-            </w:pPr>
-            <w:proofErr w:type="spellStart"/>
-            <w:r>
-              <w:t>Shrewdt</w:t>
-            </w:r>
-            <w:proofErr w:type="spellEnd"/>
-            <w:r>
-              <w:t xml:space="preserve"> – 15%</w:t>
-            </w:r>
-          </w:p>
-          <w:p>
-            <w:pPr>
-              <w:jc w:val="center"/>
-            </w:pPr>
-            <w:proofErr w:type="spellStart"/>
-            <w:r>
-              <w:t>Phanphy</w:t>
-            </w:r>
-            <w:proofErr w:type="spellEnd"/>
-            <w:r>
-              <w:t xml:space="preserve"> -15%</w:t>
-            </w:r>
-          </w:p>
-        </w:tc>
-        <w:tc>
-          <w:tcPr>
-            <w:tcW w:w="3711" w:type="dxa"/>
-          </w:tcPr>
-          <w:p>
-            <w:pPr>
-              <w:jc w:val="center"/>
-            </w:pPr>
-            <w:r>
-              <w:t>11-15</w:t>
-            </w:r>
-          </w:p>
-          <w:p>
-            <w:pPr>
-              <w:jc w:val="center"/>
-            </w:pPr>
-            <w:r>
-              <w:t>11-15</w:t>
-            </w:r>
-          </w:p>
-          <w:p>
-            <w:pPr>
-              <w:jc w:val="center"/>
-            </w:pPr>
-            <w:r>
-              <w:t>11-16</w:t>
-            </w:r>
-          </w:p>
-          <w:p>
-            <w:pPr>
-              <w:jc w:val="center"/>
-            </w:pPr>
-            <w:r>
-              <w:t>15-18</w:t>
-            </w:r>
-          </w:p>
-          <w:p>
-            <w:pPr>
-              <w:jc w:val="center"/>
-            </w:pPr>
-            <w:r>
-              <w:t>11-15</w:t>
-            </w:r>
-          </w:p>
-          <w:p>
-            <w:pPr>
-              <w:jc w:val="center"/>
-            </w:pPr>
-            <w:r>
-              <w:t>12-16</w:t>
-            </w:r>
-          </w:p>
-        </w:tc>
-      </w:tr>
-      <w:tr>
-        <w:trPr>
-          <w:trHeight w:val="410"/>
-        </w:trPr>
-        <w:tc>
-          <w:tcPr>
-            <w:tcW w:w="3710" w:type="dxa"/>
-          </w:tcPr>
-          <w:p>
-            <w:pPr>
-              <w:jc w:val="center"/>
-            </w:pPr>
-            <w:r>
-              <w:t>Route 4</w:t>
-            </w:r>
-          </w:p>
-        </w:tc>
-        <w:tc>
-          <w:tcPr>
-            <w:tcW w:w="3711" w:type="dxa"/>
-          </w:tcPr>
-          <w:p>
-            <w:pPr>
-              <w:jc w:val="center"/>
-            </w:pPr>
-            <w:proofErr w:type="spellStart"/>
-            <w:r>
-              <w:t>Ratata</w:t>
-            </w:r>
-            <w:proofErr w:type="spellEnd"/>
-            <w:r>
-              <w:t xml:space="preserve"> – 20%</w:t>
-            </w:r>
-          </w:p>
-          <w:p>
-            <w:pPr>
-              <w:jc w:val="center"/>
-            </w:pPr>
-            <w:proofErr w:type="spellStart"/>
-            <w:r>
-              <w:t>Spearow</w:t>
-            </w:r>
-            <w:proofErr w:type="spellEnd"/>
-            <w:r>
-              <w:t xml:space="preserve"> – 20%</w:t>
-            </w:r>
-          </w:p>
-          <w:p>
-            <w:pPr>
-              <w:jc w:val="center"/>
-            </w:pPr>
-            <w:proofErr w:type="spellStart"/>
-            <w:r>
-              <w:t>Ekans</w:t>
-            </w:r>
-            <w:proofErr w:type="spellEnd"/>
-            <w:r>
-              <w:t xml:space="preserve"> – 15%</w:t>
-            </w:r>
-          </w:p>
-          <w:p>
-            <w:pPr>
-              <w:jc w:val="center"/>
-            </w:pPr>
-            <w:proofErr w:type="spellStart"/>
-            <w:r>
-              <w:t>Sandshrew</w:t>
-            </w:r>
-            <w:proofErr w:type="spellEnd"/>
-            <w:r>
-              <w:t>- 15%</w:t>
-            </w:r>
-          </w:p>
-          <w:p>
-            <w:pPr>
-              <w:jc w:val="center"/>
-            </w:pPr>
-            <w:proofErr w:type="spellStart"/>
-            <w:r>
-              <w:t>Mankey</w:t>
-            </w:r>
-            <w:proofErr w:type="spellEnd"/>
-            <w:r>
-              <w:t xml:space="preserve"> – 15%</w:t>
-            </w:r>
-          </w:p>
-          <w:p>
-            <w:pPr>
-              <w:jc w:val="center"/>
-            </w:pPr>
-            <w:proofErr w:type="spellStart"/>
-            <w:r>
-              <w:t>Smileaf</w:t>
-            </w:r>
-            <w:proofErr w:type="spellEnd"/>
-            <w:r>
-              <w:t xml:space="preserve"> – 15%</w:t>
-            </w:r>
-          </w:p>
-          <w:p>
-            <w:pPr>
-              <w:jc w:val="center"/>
-            </w:pPr>
-            <w:r>
-              <w:t>Surfing:</w:t>
-            </w:r>
-          </w:p>
-          <w:p>
-            <w:pPr>
-              <w:jc w:val="center"/>
-            </w:pPr>
-            <w:proofErr w:type="spellStart"/>
-            <w:r>
-              <w:t>Tentacool</w:t>
-            </w:r>
-            <w:proofErr w:type="spellEnd"/>
-            <w:r>
-              <w:t xml:space="preserve"> 100%</w:t>
-            </w:r>
-          </w:p>
-          <w:p>
-            <w:pPr>
-              <w:jc w:val="center"/>
-            </w:pPr>
-            <w:proofErr w:type="spellStart"/>
-            <w:r>
-              <w:t>OldRod</w:t>
-            </w:r>
-            <w:proofErr w:type="spellEnd"/>
-            <w:r>
-              <w:t>:</w:t>
-            </w:r>
-          </w:p>
-          <w:p>
-            <w:pPr>
-              <w:jc w:val="center"/>
-            </w:pPr>
-            <w:proofErr w:type="spellStart"/>
-            <w:r>
-              <w:t>Magikarp</w:t>
-            </w:r>
-            <w:proofErr w:type="spellEnd"/>
-            <w:r>
-              <w:t xml:space="preserve"> 100%</w:t>
-            </w:r>
-          </w:p>
-          <w:p>
-            <w:pPr>
-              <w:jc w:val="center"/>
-            </w:pPr>
-            <w:r>
-              <w:t>Good Rod:</w:t>
-            </w:r>
-          </w:p>
-          <w:p>
-            <w:pPr>
-              <w:jc w:val="center"/>
-            </w:pPr>
-            <w:proofErr w:type="spellStart"/>
-            <w:r>
-              <w:t>Horsea</w:t>
-            </w:r>
-            <w:proofErr w:type="spellEnd"/>
-            <w:r>
-              <w:t xml:space="preserve"> -35%</w:t>
-            </w:r>
-          </w:p>
-          <w:p>
-            <w:pPr>
-              <w:jc w:val="center"/>
-            </w:pPr>
-            <w:proofErr w:type="spellStart"/>
-            <w:r>
-              <w:t>Krabby</w:t>
-            </w:r>
-            <w:proofErr w:type="spellEnd"/>
-            <w:r>
-              <w:t xml:space="preserve"> -25%</w:t>
-            </w:r>
-          </w:p>
-          <w:p>
-            <w:pPr>
-              <w:jc w:val="center"/>
-            </w:pPr>
-            <w:proofErr w:type="spellStart"/>
-            <w:r>
-              <w:t>Magikarp</w:t>
-            </w:r>
-            <w:proofErr w:type="spellEnd"/>
-            <w:r>
-              <w:t xml:space="preserve"> -25%</w:t>
-            </w:r>
-          </w:p>
-          <w:p>
-            <w:pPr>
-              <w:jc w:val="center"/>
-            </w:pPr>
-            <w:proofErr w:type="spellStart"/>
-            <w:r>
-              <w:t>Shellimander</w:t>
-            </w:r>
-            <w:proofErr w:type="spellEnd"/>
-            <w:r>
-              <w:t xml:space="preserve"> -15%</w:t>
-            </w:r>
-          </w:p>
-          <w:p>
-            <w:pPr>
-              <w:jc w:val="center"/>
-            </w:pPr>
-            <w:proofErr w:type="spellStart"/>
-            <w:r>
-              <w:t>SuperRod</w:t>
-            </w:r>
-            <w:proofErr w:type="spellEnd"/>
-            <w:r>
-              <w:t>:</w:t>
-            </w:r>
-          </w:p>
-          <w:p>
-            <w:pPr>
-              <w:jc w:val="center"/>
-            </w:pPr>
-            <w:proofErr w:type="spellStart"/>
-            <w:r>
-              <w:t>Gyarados</w:t>
-            </w:r>
-            <w:proofErr w:type="spellEnd"/>
-            <w:r>
-              <w:t xml:space="preserve"> – 15%</w:t>
-            </w:r>
-          </w:p>
-          <w:p>
-            <w:pPr>
-              <w:jc w:val="center"/>
-            </w:pPr>
-            <w:proofErr w:type="spellStart"/>
-            <w:r>
-              <w:t>Horsea</w:t>
-            </w:r>
-            <w:proofErr w:type="spellEnd"/>
-            <w:r>
-              <w:t xml:space="preserve"> – 45%</w:t>
-            </w:r>
-          </w:p>
-          <w:p>
-            <w:pPr>
-              <w:jc w:val="center"/>
-            </w:pPr>
-            <w:r>
-              <w:t>Slowpoke</w:t>
-            </w:r>
-            <w:r>
-              <w:t xml:space="preserve"> – 40%</w:t>
-            </w:r>
-          </w:p>
-        </w:tc>
-        <w:tc>
-          <w:tcPr>
-            <w:tcW w:w="3711" w:type="dxa"/>
-          </w:tcPr>
-          <w:p>
-            <w:pPr>
-              <w:jc w:val="center"/>
-            </w:pPr>
-            <w:r>
-              <w:t>1</w:t>
-            </w:r>
-            <w:r>
-              <w:t>2-16</w:t>
-            </w:r>
-          </w:p>
-          <w:p>
-            <w:pPr>
-              <w:jc w:val="center"/>
-            </w:pPr>
-            <w:r>
-              <w:t>12-16</w:t>
-            </w:r>
-          </w:p>
-          <w:p>
-            <w:pPr>
-              <w:jc w:val="center"/>
-            </w:pPr>
-            <w:r>
-              <w:t>1</w:t>
-            </w:r>
-            <w:r>
-              <w:t>2-15</w:t>
-            </w:r>
-          </w:p>
-          <w:p>
-            <w:pPr>
-              <w:jc w:val="center"/>
-            </w:pPr>
-            <w:r>
-              <w:t>12-16</w:t>
-            </w:r>
-          </w:p>
-          <w:p>
-            <w:pPr>
-              <w:jc w:val="center"/>
-            </w:pPr>
-            <w:r>
-              <w:t>12-16</w:t>
-            </w:r>
-          </w:p>
-          <w:p>
-            <w:pPr>
-              <w:jc w:val="center"/>
-            </w:pPr>
-            <w:r>
-              <w:t>1</w:t>
-            </w:r>
-            <w:r>
-              <w:t>2-17</w:t>
-            </w:r>
-          </w:p>
-          <w:p>
-            <w:pPr>
-              <w:jc w:val="center"/>
-            </w:pPr>
-          </w:p>
-          <w:p>
-            <w:pPr>
-              <w:jc w:val="center"/>
-            </w:pPr>
-            <w:r>
-              <w:t>35-45</w:t>
-            </w:r>
-          </w:p>
-          <w:p>
-            <w:pPr>
-              <w:jc w:val="center"/>
-            </w:pPr>
-          </w:p>
-          <w:p>
-            <w:pPr>
-              <w:jc w:val="center"/>
-            </w:pPr>
-            <w:r>
-              <w:t>18-28</w:t>
-            </w:r>
-          </w:p>
-          <w:p>
-            <w:pPr>
-              <w:jc w:val="center"/>
-            </w:pPr>
-          </w:p>
-          <w:p>
-            <w:pPr>
-              <w:jc w:val="center"/>
-            </w:pPr>
-            <w:r>
-              <w:t>22-32</w:t>
-            </w:r>
-          </w:p>
-          <w:p>
-            <w:pPr>
-              <w:jc w:val="center"/>
-            </w:pPr>
-            <w:r>
-              <w:t>22-32</w:t>
-            </w:r>
-          </w:p>
-          <w:p>
-            <w:pPr>
-              <w:jc w:val="center"/>
-            </w:pPr>
-            <w:r>
-              <w:t>18-34</w:t>
-            </w:r>
-          </w:p>
-          <w:p>
-            <w:pPr>
-              <w:jc w:val="center"/>
-            </w:pPr>
-            <w:r>
-              <w:t>28-36</w:t>
-            </w:r>
-          </w:p>
-          <w:p>
-            <w:pPr>
-              <w:jc w:val="center"/>
-            </w:pPr>
-          </w:p>
-          <w:p>
-            <w:pPr>
-              <w:jc w:val="center"/>
-            </w:pPr>
-            <w:r>
-              <w:t>35-45</w:t>
-            </w:r>
-          </w:p>
-          <w:p>
-            <w:pPr>
-              <w:jc w:val="center"/>
-            </w:pPr>
-            <w:r>
-              <w:t>33-42</w:t>
-            </w:r>
-          </w:p>
-          <w:p>
-            <w:pPr>
-              <w:jc w:val="center"/>
-            </w:pPr>
-            <w:r>
-              <w:t>34-42</w:t>
-            </w:r>
-          </w:p>
-        </w:tc>
-      </w:tr>
-      <w:tr>
-        <w:trPr>
-          <w:trHeight w:val="387"/>
-        </w:trPr>
-        <w:tc>
-          <w:tcPr>
-            <w:tcW w:w="3710" w:type="dxa"/>
-          </w:tcPr>
-          <w:p>
-            <w:pPr>
-              <w:jc w:val="center"/>
-            </w:pPr>
-            <w:r>
-              <w:t>Route 5</w:t>
-            </w:r>
-          </w:p>
-        </w:tc>
-        <w:tc>
-          <w:tcPr>
-            <w:tcW w:w="3711" w:type="dxa"/>
-          </w:tcPr>
-          <w:p>
-            <w:pPr>
-              <w:jc w:val="center"/>
-            </w:pPr>
-            <w:proofErr w:type="spellStart"/>
-            <w:r>
-              <w:t>Pidgey</w:t>
-            </w:r>
-            <w:proofErr w:type="spellEnd"/>
-            <w:r>
-              <w:t xml:space="preserve"> -30%</w:t>
-            </w:r>
-          </w:p>
-          <w:p>
-            <w:pPr>
-              <w:jc w:val="center"/>
-            </w:pPr>
-            <w:proofErr w:type="spellStart"/>
-            <w:r>
-              <w:t>Cardler</w:t>
-            </w:r>
-            <w:proofErr w:type="spellEnd"/>
-            <w:r>
-              <w:t xml:space="preserve"> – 20%</w:t>
-            </w:r>
-          </w:p>
-          <w:p>
-            <w:pPr>
-              <w:jc w:val="center"/>
-            </w:pPr>
-            <w:proofErr w:type="spellStart"/>
-            <w:r>
-              <w:t>Meowth</w:t>
-            </w:r>
-            <w:proofErr w:type="spellEnd"/>
-            <w:r>
-              <w:t xml:space="preserve"> -20%</w:t>
-            </w:r>
-          </w:p>
-          <w:p>
-            <w:pPr>
-              <w:jc w:val="center"/>
-            </w:pPr>
-            <w:proofErr w:type="spellStart"/>
-            <w:r>
-              <w:t>Oddish</w:t>
-            </w:r>
-            <w:proofErr w:type="spellEnd"/>
-            <w:r>
-              <w:t xml:space="preserve"> – 20%</w:t>
-            </w:r>
-          </w:p>
-          <w:p>
-            <w:pPr>
-              <w:jc w:val="center"/>
-            </w:pPr>
-            <w:proofErr w:type="spellStart"/>
-            <w:r>
-              <w:t>Bellsprout</w:t>
-            </w:r>
-            <w:proofErr w:type="spellEnd"/>
-            <w:r>
-              <w:t xml:space="preserve"> – 20%</w:t>
-            </w:r>
-          </w:p>
-          <w:p>
-            <w:pPr>
-              <w:jc w:val="center"/>
-            </w:pPr>
-            <w:proofErr w:type="spellStart"/>
-            <w:r>
-              <w:t>Munchlax</w:t>
-            </w:r>
-            <w:proofErr w:type="spellEnd"/>
-            <w:r>
-              <w:t xml:space="preserve"> – </w:t>
-            </w:r>
-            <w:r>
-              <w:t>2</w:t>
-            </w:r>
-            <w:r>
-              <w:t>%</w:t>
-            </w:r>
-          </w:p>
-          <w:p>
-            <w:pPr>
-              <w:jc w:val="center"/>
-            </w:pPr>
-            <w:proofErr w:type="spellStart"/>
-            <w:r>
-              <w:t>Espurr</w:t>
-            </w:r>
-            <w:proofErr w:type="spellEnd"/>
-            <w:r>
-              <w:t xml:space="preserve"> – </w:t>
-            </w:r>
-            <w:r>
-              <w:t>8</w:t>
-            </w:r>
-            <w:r>
-              <w:t>%</w:t>
-            </w:r>
-          </w:p>
-        </w:tc>
-        <w:tc>
-          <w:tcPr>
-            <w:tcW w:w="3711" w:type="dxa"/>
-          </w:tcPr>
-          <w:p>
-            <w:pPr>
-              <w:jc w:val="center"/>
-            </w:pPr>
-            <w:r>
-              <w:t>18-24</w:t>
-            </w:r>
-          </w:p>
-          <w:p>
-            <w:pPr>
-              <w:jc w:val="center"/>
-            </w:pPr>
-            <w:r>
-              <w:t>18-24</w:t>
-            </w:r>
-          </w:p>
-          <w:p>
-            <w:pPr>
-              <w:jc w:val="center"/>
-            </w:pPr>
-            <w:r>
-              <w:t>18-24</w:t>
-            </w:r>
-          </w:p>
-          <w:p>
-            <w:pPr>
-              <w:jc w:val="center"/>
-            </w:pPr>
-            <w:r>
-              <w:t>18-24</w:t>
-            </w:r>
-          </w:p>
-          <w:p>
-            <w:pPr>
-              <w:jc w:val="center"/>
-            </w:pPr>
-            <w:r>
-              <w:t>18-24</w:t>
-            </w:r>
-          </w:p>
-          <w:p>
-            <w:pPr>
-              <w:jc w:val="center"/>
-            </w:pPr>
-            <w:r>
-              <w:t>25-26</w:t>
-            </w:r>
-          </w:p>
-          <w:p>
-            <w:pPr>
-              <w:jc w:val="center"/>
-            </w:pPr>
-            <w:r>
-              <w:t>20-24</w:t>
-            </w:r>
-          </w:p>
-        </w:tc>
-      </w:tr>
-      <w:tr>
-        <w:trPr>
-          <w:trHeight w:val="387"/>
-        </w:trPr>
-        <w:tc>
-          <w:tcPr>
-            <w:tcW w:w="3710" w:type="dxa"/>
-          </w:tcPr>
-          <w:p>
-            <w:pPr>
-              <w:jc w:val="center"/>
-            </w:pPr>
-            <w:r>
-              <w:t>Route 24</w:t>
-            </w:r>
           </w:p>
         </w:tc>
         <w:tc>

</xml_diff>